<commit_message>
Did some work on Arbeitsrecht
</commit_message>
<xml_diff>
--- a/5/UFW/AR.docx
+++ b/5/UFW/AR.docx
@@ -89,12 +89,12 @@
               <wp:anchor behindDoc="0" distT="0" distB="0" distL="0" distR="0" simplePos="0" locked="0" layoutInCell="1" allowOverlap="1" relativeHeight="2" wp14:anchorId="07B84A2A">
                 <wp:simplePos x="0" y="0"/>
                 <wp:positionH relativeFrom="column">
-                  <wp:posOffset>664210</wp:posOffset>
+                  <wp:posOffset>115570</wp:posOffset>
                 </wp:positionH>
                 <wp:positionV relativeFrom="paragraph">
-                  <wp:posOffset>-357505</wp:posOffset>
+                  <wp:posOffset>191770</wp:posOffset>
                 </wp:positionV>
-                <wp:extent cx="635" cy="1097915"/>
+                <wp:extent cx="1905" cy="1270"/>
                 <wp:effectExtent l="53340" t="15875" r="60960" b="10795"/>
                 <wp:wrapNone/>
                 <wp:docPr id="1" name="Line 6"/>
@@ -103,9 +103,9 @@
                     <wps:wsp>
                       <wps:cNvSpPr/>
                       <wps:spPr>
-                        <a:xfrm flipV="1">
+                        <a:xfrm flipH="1">
                           <a:off x="0" y="0"/>
-                          <a:ext cx="0" cy="1097280"/>
+                          <a:ext cx="1440" cy="0"/>
                         </a:xfrm>
                         <a:prstGeom prst="line">
                           <a:avLst/>
@@ -133,7 +133,7 @@
           </mc:Choice>
           <mc:Fallback>
             <w:pict>
-              <v:line id="shape_0" from="9.1pt,15pt" to="9.1pt,101.35pt" ID="Line 6" stroked="t" style="position:absolute;flip:y" wp14:anchorId="07B84A2A">
+              <v:line id="shape_0" from="9.1pt,15.1pt" to="9.15pt,15.1pt" ID="Line 6" stroked="t" style="position:absolute;flip:x" wp14:anchorId="07B84A2A">
                 <v:stroke color="black" weight="9360" endarrow="block" endarrowwidth="medium" endarrowlength="medium" joinstyle="round" endcap="flat"/>
                 <v:fill o:detectmouseclick="t" on="false"/>
               </v:line>
@@ -171,12 +171,12 @@
               <wp:anchor behindDoc="0" distT="0" distB="0" distL="0" distR="0" simplePos="0" locked="0" layoutInCell="1" allowOverlap="1" relativeHeight="3" wp14:anchorId="192B260C">
                 <wp:simplePos x="0" y="0"/>
                 <wp:positionH relativeFrom="column">
-                  <wp:posOffset>205105</wp:posOffset>
+                  <wp:posOffset>204470</wp:posOffset>
                 </wp:positionH>
                 <wp:positionV relativeFrom="paragraph">
                   <wp:posOffset>69850</wp:posOffset>
                 </wp:positionV>
-                <wp:extent cx="467360" cy="962660"/>
+                <wp:extent cx="468630" cy="963930"/>
                 <wp:effectExtent l="9525" t="9525" r="9525" b="9525"/>
                 <wp:wrapNone/>
                 <wp:docPr id="2" name="AutoShape 7"/>
@@ -187,7 +187,7 @@
                       <wps:spPr>
                         <a:xfrm flipH="1">
                           <a:off x="0" y="0"/>
-                          <a:ext cx="466560" cy="961920"/>
+                          <a:ext cx="468000" cy="963360"/>
                         </a:xfrm>
                         <a:custGeom>
                           <a:avLst/>
@@ -227,17 +227,7 @@
             </w:drawing>
           </mc:Choice>
           <mc:Fallback>
-            <w:pict>
-              <v:shapetype id="shapetype_32" coordsize="21600,21600" o:spt="32" path="m,l21600,21600nfe">
-                <v:stroke joinstyle="miter"/>
-                <v:path gradientshapeok="t" o:connecttype="rect" textboxrect="0,0,21600,21600"/>
-              </v:shapetype>
-              <v:shape id="shape_0" ID="AutoShape 7" stroked="t" style="position:absolute;margin-left:16.15pt;margin-top:5.5pt;width:36.7pt;height:75.7pt;flip:x" wp14:anchorId="192B260C" type="shapetype_32">
-                <w10:wrap type="none"/>
-                <v:fill o:detectmouseclick="t" on="false"/>
-                <v:stroke color="black" weight="9360" joinstyle="round" endcap="flat"/>
-              </v:shape>
-            </w:pict>
+            <w:pict/>
           </mc:Fallback>
         </mc:AlternateContent>
         <mc:AlternateContent>
@@ -251,7 +241,7 @@
                 <wp:positionV relativeFrom="paragraph">
                   <wp:posOffset>79375</wp:posOffset>
                 </wp:positionV>
-                <wp:extent cx="534035" cy="989965"/>
+                <wp:extent cx="535305" cy="991235"/>
                 <wp:effectExtent l="9525" t="9525" r="9525" b="10795"/>
                 <wp:wrapNone/>
                 <wp:docPr id="3" name="AutoShape 8"/>
@@ -262,7 +252,7 @@
                       <wps:spPr>
                         <a:xfrm>
                           <a:off x="0" y="0"/>
-                          <a:ext cx="533520" cy="989280"/>
+                          <a:ext cx="534600" cy="990720"/>
                         </a:xfrm>
                         <a:custGeom>
                           <a:avLst/>
@@ -302,13 +292,7 @@
             </w:drawing>
           </mc:Choice>
           <mc:Fallback>
-            <w:pict>
-              <v:shape id="shape_0" ID="AutoShape 8" stroked="t" style="position:absolute;margin-left:52.9pt;margin-top:6.25pt;width:41.95pt;height:77.85pt" wp14:anchorId="4401EE98" type="shapetype_32">
-                <w10:wrap type="none"/>
-                <v:fill o:detectmouseclick="t" on="false"/>
-                <v:stroke color="black" weight="9360" joinstyle="round" endcap="flat"/>
-              </v:shape>
-            </w:pict>
+            <w:pict/>
           </mc:Fallback>
         </mc:AlternateContent>
       </w:r>
@@ -415,12 +399,12 @@
               <wp:anchor behindDoc="0" distT="0" distB="0" distL="0" distR="0" simplePos="0" locked="0" layoutInCell="1" allowOverlap="1" relativeHeight="5" wp14:anchorId="275F5242">
                 <wp:simplePos x="0" y="0"/>
                 <wp:positionH relativeFrom="column">
-                  <wp:posOffset>204470</wp:posOffset>
+                  <wp:posOffset>203835</wp:posOffset>
                 </wp:positionH>
                 <wp:positionV relativeFrom="paragraph">
                   <wp:posOffset>165100</wp:posOffset>
                 </wp:positionV>
-                <wp:extent cx="972185" cy="1270"/>
+                <wp:extent cx="973455" cy="2540"/>
                 <wp:effectExtent l="9525" t="9525" r="9525" b="9525"/>
                 <wp:wrapNone/>
                 <wp:docPr id="4" name="AutoShape 9"/>
@@ -431,7 +415,7 @@
                       <wps:spPr>
                         <a:xfrm flipH="1">
                           <a:off x="0" y="0"/>
-                          <a:ext cx="971640" cy="720"/>
+                          <a:ext cx="972720" cy="1800"/>
                         </a:xfrm>
                         <a:custGeom>
                           <a:avLst/>
@@ -471,13 +455,7 @@
             </w:drawing>
           </mc:Choice>
           <mc:Fallback>
-            <w:pict>
-              <v:shape id="shape_0" ID="AutoShape 9" stroked="t" style="position:absolute;margin-left:16.1pt;margin-top:13pt;width:76.45pt;height:0pt;flip:x" wp14:anchorId="275F5242" type="shapetype_32">
-                <w10:wrap type="none"/>
-                <v:fill o:detectmouseclick="t" on="false"/>
-                <v:stroke color="black" weight="9360" joinstyle="round" endcap="flat"/>
-              </v:shape>
-            </w:pict>
+            <w:pict/>
           </mc:Fallback>
         </mc:AlternateContent>
       </w:r>
@@ -690,7 +668,7 @@
       <w:r>
         <w:rPr/>
         <w:drawing>
-          <wp:inline distT="0" distB="3175" distL="0" distR="0">
+          <wp:inline distT="0" distB="0" distL="0" distR="0">
             <wp:extent cx="5760720" cy="2359025"/>
             <wp:effectExtent l="0" t="0" r="0" b="0"/>
             <wp:docPr id="5" name="Grafik 5" descr=""/>
@@ -803,7 +781,7 @@
       <w:r>
         <w:rPr/>
         <w:drawing>
-          <wp:inline distT="0" distB="635" distL="0" distR="0">
+          <wp:inline distT="0" distB="0" distL="0" distR="0">
             <wp:extent cx="4591050" cy="1638300"/>
             <wp:effectExtent l="0" t="0" r="0" b="0"/>
             <wp:docPr id="6" name="Grafik 6" descr=""/>
@@ -943,14 +921,14 @@
         <w:tblLook w:firstRow="0" w:noVBand="0" w:lastRow="0" w:firstColumn="0" w:lastColumn="0" w:noHBand="0" w:val="0000"/>
       </w:tblPr>
       <w:tblGrid>
-        <w:gridCol w:w="4387"/>
-        <w:gridCol w:w="4674"/>
+        <w:gridCol w:w="4386"/>
+        <w:gridCol w:w="4675"/>
       </w:tblGrid>
       <w:tr>
         <w:trPr/>
         <w:tc>
           <w:tcPr>
-            <w:tcW w:w="4387" w:type="dxa"/>
+            <w:tcW w:w="4386" w:type="dxa"/>
             <w:tcBorders>
               <w:top w:val="single" w:sz="4" w:space="0" w:color="000000"/>
               <w:left w:val="single" w:sz="4" w:space="0" w:color="000000"/>
@@ -986,7 +964,7 @@
         </w:tc>
         <w:tc>
           <w:tcPr>
-            <w:tcW w:w="4674" w:type="dxa"/>
+            <w:tcW w:w="4675" w:type="dxa"/>
             <w:tcBorders>
               <w:top w:val="single" w:sz="4" w:space="0" w:color="000000"/>
               <w:left w:val="single" w:sz="4" w:space="0" w:color="000000"/>
@@ -1025,7 +1003,7 @@
         <w:trPr/>
         <w:tc>
           <w:tcPr>
-            <w:tcW w:w="4387" w:type="dxa"/>
+            <w:tcW w:w="4386" w:type="dxa"/>
             <w:tcBorders>
               <w:top w:val="single" w:sz="4" w:space="0" w:color="000000"/>
               <w:left w:val="single" w:sz="4" w:space="0" w:color="000000"/>
@@ -1052,7 +1030,7 @@
             <w:r>
               <w:rPr/>
               <w:drawing>
-                <wp:inline distT="0" distB="6985" distL="0" distR="0">
+                <wp:inline distT="0" distB="0" distL="0" distR="0">
                   <wp:extent cx="2667000" cy="735965"/>
                   <wp:effectExtent l="0" t="0" r="0" b="0"/>
                   <wp:docPr id="7" name="Grafik 11" descr="Ein Bild, das Text enthält.&#10;&#10;Automatisch generierte Beschreibung"/>
@@ -1093,7 +1071,7 @@
         </w:tc>
         <w:tc>
           <w:tcPr>
-            <w:tcW w:w="4674" w:type="dxa"/>
+            <w:tcW w:w="4675" w:type="dxa"/>
             <w:tcBorders>
               <w:top w:val="single" w:sz="4" w:space="0" w:color="000000"/>
               <w:left w:val="single" w:sz="4" w:space="0" w:color="000000"/>
@@ -1164,7 +1142,7 @@
         <w:trPr/>
         <w:tc>
           <w:tcPr>
-            <w:tcW w:w="4387" w:type="dxa"/>
+            <w:tcW w:w="4386" w:type="dxa"/>
             <w:tcBorders>
               <w:top w:val="single" w:sz="4" w:space="0" w:color="000000"/>
               <w:left w:val="single" w:sz="4" w:space="0" w:color="000000"/>
@@ -1195,7 +1173,7 @@
         </w:tc>
         <w:tc>
           <w:tcPr>
-            <w:tcW w:w="4674" w:type="dxa"/>
+            <w:tcW w:w="4675" w:type="dxa"/>
             <w:tcBorders>
               <w:top w:val="single" w:sz="4" w:space="0" w:color="000000"/>
               <w:left w:val="single" w:sz="4" w:space="0" w:color="000000"/>
@@ -1229,7 +1207,7 @@
         <w:trPr/>
         <w:tc>
           <w:tcPr>
-            <w:tcW w:w="4387" w:type="dxa"/>
+            <w:tcW w:w="4386" w:type="dxa"/>
             <w:tcBorders>
               <w:top w:val="single" w:sz="4" w:space="0" w:color="000000"/>
               <w:left w:val="single" w:sz="4" w:space="0" w:color="000000"/>
@@ -1262,7 +1240,7 @@
         </w:tc>
         <w:tc>
           <w:tcPr>
-            <w:tcW w:w="4674" w:type="dxa"/>
+            <w:tcW w:w="4675" w:type="dxa"/>
             <w:tcBorders>
               <w:top w:val="single" w:sz="4" w:space="0" w:color="000000"/>
               <w:left w:val="single" w:sz="4" w:space="0" w:color="000000"/>
@@ -1298,7 +1276,7 @@
         <w:trPr/>
         <w:tc>
           <w:tcPr>
-            <w:tcW w:w="4387" w:type="dxa"/>
+            <w:tcW w:w="4386" w:type="dxa"/>
             <w:tcBorders>
               <w:top w:val="single" w:sz="4" w:space="0" w:color="000000"/>
               <w:left w:val="single" w:sz="4" w:space="0" w:color="000000"/>
@@ -1331,7 +1309,7 @@
         </w:tc>
         <w:tc>
           <w:tcPr>
-            <w:tcW w:w="4674" w:type="dxa"/>
+            <w:tcW w:w="4675" w:type="dxa"/>
             <w:tcBorders>
               <w:top w:val="single" w:sz="4" w:space="0" w:color="000000"/>
               <w:left w:val="single" w:sz="4" w:space="0" w:color="000000"/>
@@ -1367,7 +1345,7 @@
         <w:trPr/>
         <w:tc>
           <w:tcPr>
-            <w:tcW w:w="4387" w:type="dxa"/>
+            <w:tcW w:w="4386" w:type="dxa"/>
             <w:tcBorders>
               <w:top w:val="single" w:sz="4" w:space="0" w:color="000000"/>
               <w:left w:val="single" w:sz="4" w:space="0" w:color="000000"/>
@@ -1400,7 +1378,7 @@
         </w:tc>
         <w:tc>
           <w:tcPr>
-            <w:tcW w:w="4674" w:type="dxa"/>
+            <w:tcW w:w="4675" w:type="dxa"/>
             <w:tcBorders>
               <w:top w:val="single" w:sz="4" w:space="0" w:color="000000"/>
               <w:left w:val="single" w:sz="4" w:space="0" w:color="000000"/>
@@ -1436,7 +1414,7 @@
         <w:trPr/>
         <w:tc>
           <w:tcPr>
-            <w:tcW w:w="4387" w:type="dxa"/>
+            <w:tcW w:w="4386" w:type="dxa"/>
             <w:tcBorders>
               <w:top w:val="single" w:sz="4" w:space="0" w:color="000000"/>
               <w:left w:val="single" w:sz="4" w:space="0" w:color="000000"/>
@@ -1469,7 +1447,7 @@
         </w:tc>
         <w:tc>
           <w:tcPr>
-            <w:tcW w:w="4674" w:type="dxa"/>
+            <w:tcW w:w="4675" w:type="dxa"/>
             <w:tcBorders>
               <w:top w:val="single" w:sz="4" w:space="0" w:color="000000"/>
               <w:left w:val="single" w:sz="4" w:space="0" w:color="000000"/>
@@ -1505,7 +1483,7 @@
         <w:trPr/>
         <w:tc>
           <w:tcPr>
-            <w:tcW w:w="4387" w:type="dxa"/>
+            <w:tcW w:w="4386" w:type="dxa"/>
             <w:tcBorders>
               <w:top w:val="single" w:sz="4" w:space="0" w:color="000000"/>
               <w:left w:val="single" w:sz="4" w:space="0" w:color="000000"/>
@@ -1538,7 +1516,7 @@
         </w:tc>
         <w:tc>
           <w:tcPr>
-            <w:tcW w:w="4674" w:type="dxa"/>
+            <w:tcW w:w="4675" w:type="dxa"/>
             <w:tcBorders>
               <w:top w:val="single" w:sz="4" w:space="0" w:color="000000"/>
               <w:left w:val="single" w:sz="4" w:space="0" w:color="000000"/>
@@ -1574,7 +1552,7 @@
         <w:trPr/>
         <w:tc>
           <w:tcPr>
-            <w:tcW w:w="4387" w:type="dxa"/>
+            <w:tcW w:w="4386" w:type="dxa"/>
             <w:tcBorders>
               <w:top w:val="single" w:sz="4" w:space="0" w:color="000000"/>
               <w:left w:val="single" w:sz="4" w:space="0" w:color="000000"/>
@@ -1607,7 +1585,7 @@
         </w:tc>
         <w:tc>
           <w:tcPr>
-            <w:tcW w:w="4674" w:type="dxa"/>
+            <w:tcW w:w="4675" w:type="dxa"/>
             <w:tcBorders>
               <w:top w:val="single" w:sz="4" w:space="0" w:color="000000"/>
               <w:left w:val="single" w:sz="4" w:space="0" w:color="000000"/>
@@ -1643,7 +1621,7 @@
         <w:trPr/>
         <w:tc>
           <w:tcPr>
-            <w:tcW w:w="4387" w:type="dxa"/>
+            <w:tcW w:w="4386" w:type="dxa"/>
             <w:tcBorders>
               <w:top w:val="single" w:sz="4" w:space="0" w:color="000000"/>
               <w:left w:val="single" w:sz="4" w:space="0" w:color="000000"/>
@@ -1676,7 +1654,7 @@
         </w:tc>
         <w:tc>
           <w:tcPr>
-            <w:tcW w:w="4674" w:type="dxa"/>
+            <w:tcW w:w="4675" w:type="dxa"/>
             <w:tcBorders>
               <w:top w:val="single" w:sz="4" w:space="0" w:color="000000"/>
               <w:left w:val="single" w:sz="4" w:space="0" w:color="000000"/>
@@ -1910,16 +1888,14 @@
           <w:tab w:val="clear" w:pos="9072"/>
         </w:tabs>
         <w:spacing w:lineRule="auto" w:line="360" w:before="0" w:after="0"/>
-        <w:rPr>
-          <w:lang w:val="de-DE"/>
-        </w:rPr>
-      </w:pPr>
-      <w:r>
-        <w:rPr>
-          <w:b/>
-          <w:lang w:val="de-DE"/>
-        </w:rPr>
-        <w:t>Angestellte</w:t>
+        <w:rPr/>
+      </w:pPr>
+      <w:r>
+        <w:rPr>
+          <w:b/>
+          <w:lang w:val="de-DE"/>
+        </w:rPr>
+        <w:t>Angestellte (erhalten Lohn)</w:t>
       </w:r>
       <w:r>
         <w:rPr>
@@ -1932,7 +1908,7 @@
           <w:color w:val="2A6099"/>
           <w:lang w:val="de-DE"/>
         </w:rPr>
-        <w:t>___________________</w:t>
+        <w:t>Das Angestelltengesetz gilt</w:t>
       </w:r>
     </w:p>
     <w:p>
@@ -1947,16 +1923,14 @@
           <w:tab w:val="clear" w:pos="9072"/>
         </w:tabs>
         <w:spacing w:lineRule="auto" w:line="360" w:before="0" w:after="0"/>
-        <w:rPr>
-          <w:lang w:val="de-DE"/>
-        </w:rPr>
-      </w:pPr>
-      <w:r>
-        <w:rPr>
-          <w:b/>
-          <w:lang w:val="de-DE"/>
-        </w:rPr>
-        <w:t xml:space="preserve">Arbeiter: </w:t>
+        <w:rPr/>
+      </w:pPr>
+      <w:r>
+        <w:rPr>
+          <w:b/>
+          <w:lang w:val="de-DE"/>
+        </w:rPr>
+        <w:t xml:space="preserve">Arbeiter (erhalten Gehalt): </w:t>
       </w:r>
       <w:r>
         <w:rPr>
@@ -1969,7 +1943,7 @@
           <w:color w:val="2A6099"/>
           <w:lang w:val="de-DE"/>
         </w:rPr>
-        <w:t>_____________________________</w:t>
+        <w:t>Das Angestelltengesetz gilt nicht. Somit sind nur das ABGB, der Kollektivvertrag und die allgemeinenSchutzbestimmungen gültig</w:t>
       </w:r>
     </w:p>
     <w:p>
@@ -2064,16 +2038,14 @@
           <w:tab w:val="clear" w:pos="9072"/>
         </w:tabs>
         <w:spacing w:lineRule="auto" w:line="360" w:before="0" w:after="0"/>
-        <w:rPr>
-          <w:lang w:val="de-DE"/>
-        </w:rPr>
+        <w:rPr/>
       </w:pPr>
       <w:r>
         <w:rPr>
           <w:color w:val="2A6099"/>
           <w:lang w:val="de-DE"/>
         </w:rPr>
-        <w:t>_____________________________________</w:t>
+        <w:t>Beginnzeitpunkt des Arbeitsverhältnisses</w:t>
       </w:r>
     </w:p>
     <w:p>
@@ -2088,16 +2060,14 @@
           <w:tab w:val="clear" w:pos="9072"/>
         </w:tabs>
         <w:spacing w:lineRule="auto" w:line="360" w:before="0" w:after="0"/>
-        <w:rPr>
-          <w:lang w:val="de-DE"/>
-        </w:rPr>
+        <w:rPr/>
       </w:pPr>
       <w:r>
         <w:rPr>
           <w:color w:val="2A6099"/>
           <w:lang w:val="de-DE"/>
         </w:rPr>
-        <w:t>_____________________________________</w:t>
+        <w:t>Art der Tätigkeit</w:t>
       </w:r>
     </w:p>
     <w:p>
@@ -2112,16 +2082,14 @@
           <w:tab w:val="clear" w:pos="9072"/>
         </w:tabs>
         <w:spacing w:lineRule="auto" w:line="360" w:before="0" w:after="0"/>
-        <w:rPr>
-          <w:lang w:val="de-DE"/>
-        </w:rPr>
+        <w:rPr/>
       </w:pPr>
       <w:r>
         <w:rPr>
           <w:color w:val="2A6099"/>
           <w:lang w:val="de-DE"/>
         </w:rPr>
-        <w:t>_____________________________________</w:t>
+        <w:t>Arbeitsort</w:t>
       </w:r>
     </w:p>
     <w:p>
@@ -2136,16 +2104,14 @@
           <w:tab w:val="clear" w:pos="9072"/>
         </w:tabs>
         <w:spacing w:lineRule="auto" w:line="360" w:before="0" w:after="0"/>
-        <w:rPr>
-          <w:lang w:val="de-DE"/>
-        </w:rPr>
+        <w:rPr/>
       </w:pPr>
       <w:r>
         <w:rPr>
           <w:color w:val="2A6099"/>
           <w:lang w:val="de-DE"/>
         </w:rPr>
-        <w:t>_____________________________________</w:t>
+        <w:t>Entgelt (auch „lt. Kollektivvertrag“ möglich; unter Kollektiv ist nicht erlaubt)</w:t>
       </w:r>
     </w:p>
     <w:p>
@@ -2160,16 +2126,14 @@
           <w:tab w:val="clear" w:pos="9072"/>
         </w:tabs>
         <w:spacing w:lineRule="auto" w:line="360" w:before="0" w:after="0"/>
-        <w:rPr>
-          <w:lang w:val="de-DE"/>
-        </w:rPr>
+        <w:rPr/>
       </w:pPr>
       <w:r>
         <w:rPr>
           <w:color w:val="2A6099"/>
           <w:lang w:val="de-DE"/>
         </w:rPr>
-        <w:t>_____________________________________</w:t>
+        <w:t>Dauer des Vertrages (Probezeit, Befristet, Unbefristet)</w:t>
       </w:r>
     </w:p>
     <w:p>
@@ -2184,16 +2148,14 @@
           <w:tab w:val="clear" w:pos="9072"/>
         </w:tabs>
         <w:spacing w:lineRule="auto" w:line="360"/>
-        <w:rPr>
-          <w:lang w:val="de-DE"/>
-        </w:rPr>
+        <w:rPr/>
       </w:pPr>
       <w:r>
         <w:rPr>
           <w:color w:val="2A6099"/>
           <w:lang w:val="de-DE"/>
         </w:rPr>
-        <w:t>_____________________________________</w:t>
+        <w:t>Beschäftigungsausmaß</w:t>
       </w:r>
     </w:p>
     <w:p>
@@ -2306,9 +2268,7 @@
           <w:tab w:val="clear" w:pos="9072"/>
         </w:tabs>
         <w:spacing w:lineRule="auto" w:line="360"/>
-        <w:rPr>
-          <w:lang w:val="de-DE"/>
-        </w:rPr>
+        <w:rPr/>
       </w:pPr>
       <w:r>
         <w:rPr>
@@ -2322,20 +2282,18 @@
           <w:color w:val="2A6099"/>
           <w:lang w:val="de-DE"/>
         </w:rPr>
-        <w:t>_________________________________</w:t>
-      </w:r>
-    </w:p>
-    <w:p>
-      <w:pPr>
-        <w:pStyle w:val="Kopfzeile"/>
-        <w:tabs>
-          <w:tab w:val="clear" w:pos="4536"/>
-          <w:tab w:val="clear" w:pos="9072"/>
-        </w:tabs>
-        <w:spacing w:lineRule="auto" w:line="360"/>
-        <w:rPr>
-          <w:lang w:val="de-DE"/>
-        </w:rPr>
+        <w:t>muss persönlich erfüllt werden</w:t>
+      </w:r>
+    </w:p>
+    <w:p>
+      <w:pPr>
+        <w:pStyle w:val="Kopfzeile"/>
+        <w:tabs>
+          <w:tab w:val="clear" w:pos="4536"/>
+          <w:tab w:val="clear" w:pos="9072"/>
+        </w:tabs>
+        <w:spacing w:lineRule="auto" w:line="360"/>
+        <w:rPr/>
       </w:pPr>
       <w:r>
         <w:rPr>
@@ -2344,20 +2302,24 @@
         </w:rPr>
         <w:tab/>
         <w:tab/>
-        <w:t>_________________________________</w:t>
-      </w:r>
-    </w:p>
-    <w:p>
-      <w:pPr>
-        <w:pStyle w:val="Kopfzeile"/>
-        <w:tabs>
-          <w:tab w:val="clear" w:pos="4536"/>
-          <w:tab w:val="clear" w:pos="9072"/>
-        </w:tabs>
-        <w:spacing w:lineRule="auto" w:line="360"/>
-        <w:rPr>
-          <w:lang w:val="de-DE"/>
-        </w:rPr>
+      </w:r>
+      <w:r>
+        <w:rPr>
+          <w:color w:val="2A6099"/>
+          <w:lang w:val="de-DE"/>
+        </w:rPr>
+        <w:t>es muss sorgfältig gearbeitet werden</w:t>
+      </w:r>
+    </w:p>
+    <w:p>
+      <w:pPr>
+        <w:pStyle w:val="Kopfzeile"/>
+        <w:tabs>
+          <w:tab w:val="clear" w:pos="4536"/>
+          <w:tab w:val="clear" w:pos="9072"/>
+        </w:tabs>
+        <w:spacing w:lineRule="auto" w:line="360"/>
+        <w:rPr/>
       </w:pPr>
       <w:r>
         <w:rPr>
@@ -2366,20 +2328,24 @@
         </w:rPr>
         <w:tab/>
         <w:tab/>
-        <w:t>_________________________________</w:t>
-      </w:r>
-    </w:p>
-    <w:p>
-      <w:pPr>
-        <w:pStyle w:val="Kopfzeile"/>
-        <w:tabs>
-          <w:tab w:val="clear" w:pos="4536"/>
-          <w:tab w:val="clear" w:pos="9072"/>
-        </w:tabs>
-        <w:spacing w:lineRule="auto" w:line="360"/>
-        <w:rPr>
-          <w:lang w:val="de-DE"/>
-        </w:rPr>
+      </w:r>
+      <w:r>
+        <w:rPr>
+          <w:color w:val="2A6099"/>
+          <w:lang w:val="de-DE"/>
+        </w:rPr>
+        <w:t>Leistung von Schadensersatz im Sinne des DnhG (Dienstnehmerhaftpflichtgesetz)</w:t>
+      </w:r>
+    </w:p>
+    <w:p>
+      <w:pPr>
+        <w:pStyle w:val="Kopfzeile"/>
+        <w:tabs>
+          <w:tab w:val="clear" w:pos="4536"/>
+          <w:tab w:val="clear" w:pos="9072"/>
+        </w:tabs>
+        <w:spacing w:lineRule="auto" w:line="360"/>
+        <w:rPr/>
       </w:pPr>
       <w:r>
         <w:rPr>
@@ -2393,20 +2359,18 @@
           <w:color w:val="2A6099"/>
           <w:lang w:val="de-DE"/>
         </w:rPr>
-        <w:t>_________________________________</w:t>
-      </w:r>
-    </w:p>
-    <w:p>
-      <w:pPr>
-        <w:pStyle w:val="Kopfzeile"/>
-        <w:tabs>
-          <w:tab w:val="clear" w:pos="4536"/>
-          <w:tab w:val="clear" w:pos="9072"/>
-        </w:tabs>
-        <w:spacing w:lineRule="auto" w:line="360"/>
-        <w:rPr>
-          <w:lang w:val="de-DE"/>
-        </w:rPr>
+        <w:t>Verschwiegenheitspflicht (keine Betriebsgeheimnisse weitergeben)</w:t>
+      </w:r>
+    </w:p>
+    <w:p>
+      <w:pPr>
+        <w:pStyle w:val="Kopfzeile"/>
+        <w:tabs>
+          <w:tab w:val="clear" w:pos="4536"/>
+          <w:tab w:val="clear" w:pos="9072"/>
+        </w:tabs>
+        <w:spacing w:lineRule="auto" w:line="360"/>
+        <w:rPr/>
       </w:pPr>
       <w:r>
         <w:rPr>
@@ -2415,20 +2379,24 @@
         </w:rPr>
         <w:tab/>
         <w:tab/>
-        <w:t>_________________________________</w:t>
-      </w:r>
-    </w:p>
-    <w:p>
-      <w:pPr>
-        <w:pStyle w:val="Kopfzeile"/>
-        <w:tabs>
-          <w:tab w:val="clear" w:pos="4536"/>
-          <w:tab w:val="clear" w:pos="9072"/>
-        </w:tabs>
-        <w:spacing w:lineRule="auto" w:line="360"/>
-        <w:rPr>
-          <w:lang w:val="de-DE"/>
-        </w:rPr>
+      </w:r>
+      <w:r>
+        <w:rPr>
+          <w:color w:val="2A6099"/>
+          <w:lang w:val="de-DE"/>
+        </w:rPr>
+        <w:t>Konkurrenzverbot / Wettbewerbsverbot</w:t>
+      </w:r>
+    </w:p>
+    <w:p>
+      <w:pPr>
+        <w:pStyle w:val="Kopfzeile"/>
+        <w:tabs>
+          <w:tab w:val="clear" w:pos="4536"/>
+          <w:tab w:val="clear" w:pos="9072"/>
+        </w:tabs>
+        <w:spacing w:lineRule="auto" w:line="360"/>
+        <w:rPr/>
       </w:pPr>
       <w:r>
         <w:rPr>
@@ -2437,7 +2405,13 @@
         </w:rPr>
         <w:tab/>
         <w:tab/>
-        <w:t>_________________________________</w:t>
+      </w:r>
+      <w:r>
+        <w:rPr>
+          <w:color w:val="2A6099"/>
+          <w:lang w:val="de-DE"/>
+        </w:rPr>
+        <w:t>Geschenkannahmeverbot (kleines Trinkgeld ok; sonst nichts)</w:t>
       </w:r>
     </w:p>
     <w:p>
@@ -2467,9 +2441,7 @@
           <w:tab w:val="clear" w:pos="9072"/>
         </w:tabs>
         <w:spacing w:lineRule="auto" w:line="360"/>
-        <w:rPr>
-          <w:lang w:val="de-DE"/>
-        </w:rPr>
+        <w:rPr/>
       </w:pPr>
       <w:r>
         <w:rPr>
@@ -2483,20 +2455,18 @@
           <w:color w:val="2A6099"/>
           <w:lang w:val="de-DE"/>
         </w:rPr>
-        <w:t>_________________________________</w:t>
-      </w:r>
-    </w:p>
-    <w:p>
-      <w:pPr>
-        <w:pStyle w:val="Kopfzeile"/>
-        <w:tabs>
-          <w:tab w:val="clear" w:pos="4536"/>
-          <w:tab w:val="clear" w:pos="9072"/>
-        </w:tabs>
-        <w:spacing w:lineRule="auto" w:line="360"/>
-        <w:rPr>
-          <w:lang w:val="de-DE"/>
-        </w:rPr>
+        <w:t>Bezahlung des laufenden Gehalts</w:t>
+      </w:r>
+    </w:p>
+    <w:p>
+      <w:pPr>
+        <w:pStyle w:val="Kopfzeile"/>
+        <w:tabs>
+          <w:tab w:val="clear" w:pos="4536"/>
+          <w:tab w:val="clear" w:pos="9072"/>
+        </w:tabs>
+        <w:spacing w:lineRule="auto" w:line="360"/>
+        <w:rPr/>
       </w:pPr>
       <w:r>
         <w:rPr>
@@ -2505,20 +2475,24 @@
         </w:rPr>
         <w:tab/>
         <w:tab/>
-        <w:t>_________________________________</w:t>
-      </w:r>
-    </w:p>
-    <w:p>
-      <w:pPr>
-        <w:pStyle w:val="Kopfzeile"/>
-        <w:tabs>
-          <w:tab w:val="clear" w:pos="4536"/>
-          <w:tab w:val="clear" w:pos="9072"/>
-        </w:tabs>
-        <w:spacing w:lineRule="auto" w:line="360"/>
-        <w:rPr>
-          <w:lang w:val="de-DE"/>
-        </w:rPr>
+      </w:r>
+      <w:r>
+        <w:rPr>
+          <w:color w:val="2A6099"/>
+          <w:lang w:val="de-DE"/>
+        </w:rPr>
+        <w:t>Entgeltfortzahlung im Krankheitsfall</w:t>
+      </w:r>
+    </w:p>
+    <w:p>
+      <w:pPr>
+        <w:pStyle w:val="Kopfzeile"/>
+        <w:tabs>
+          <w:tab w:val="clear" w:pos="4536"/>
+          <w:tab w:val="clear" w:pos="9072"/>
+        </w:tabs>
+        <w:spacing w:lineRule="auto" w:line="360"/>
+        <w:rPr/>
       </w:pPr>
       <w:r>
         <w:rPr>
@@ -2527,20 +2501,24 @@
         </w:rPr>
         <w:tab/>
         <w:tab/>
-        <w:t>_________________________________</w:t>
-      </w:r>
-    </w:p>
-    <w:p>
-      <w:pPr>
-        <w:pStyle w:val="Kopfzeile"/>
-        <w:tabs>
-          <w:tab w:val="clear" w:pos="4536"/>
-          <w:tab w:val="clear" w:pos="9072"/>
-        </w:tabs>
-        <w:spacing w:lineRule="auto" w:line="360"/>
-        <w:rPr>
-          <w:lang w:val="de-DE"/>
-        </w:rPr>
+      </w:r>
+      <w:r>
+        <w:rPr>
+          <w:color w:val="2A6099"/>
+          <w:lang w:val="de-DE"/>
+        </w:rPr>
+        <w:t>Beurlaubung</w:t>
+      </w:r>
+    </w:p>
+    <w:p>
+      <w:pPr>
+        <w:pStyle w:val="Kopfzeile"/>
+        <w:tabs>
+          <w:tab w:val="clear" w:pos="4536"/>
+          <w:tab w:val="clear" w:pos="9072"/>
+        </w:tabs>
+        <w:spacing w:lineRule="auto" w:line="360"/>
+        <w:rPr/>
       </w:pPr>
       <w:r>
         <w:rPr>
@@ -2553,20 +2531,18 @@
           <w:color w:val="2A6099"/>
           <w:lang w:val="de-DE"/>
         </w:rPr>
-        <w:t>________________________________</w:t>
-      </w:r>
-    </w:p>
-    <w:p>
-      <w:pPr>
-        <w:pStyle w:val="Kopfzeile"/>
-        <w:tabs>
-          <w:tab w:val="clear" w:pos="4536"/>
-          <w:tab w:val="clear" w:pos="9072"/>
-        </w:tabs>
-        <w:spacing w:lineRule="auto" w:line="360"/>
-        <w:rPr>
-          <w:lang w:val="de-DE"/>
-        </w:rPr>
+        <w:t>Dienstnehmerschutz (Einschulungen, Notfallübungen, Feuerwehrübungen)</w:t>
+      </w:r>
+    </w:p>
+    <w:p>
+      <w:pPr>
+        <w:pStyle w:val="Kopfzeile"/>
+        <w:tabs>
+          <w:tab w:val="clear" w:pos="4536"/>
+          <w:tab w:val="clear" w:pos="9072"/>
+        </w:tabs>
+        <w:spacing w:lineRule="auto" w:line="360"/>
+        <w:rPr/>
       </w:pPr>
       <w:r>
         <w:rPr>
@@ -2575,20 +2551,24 @@
         </w:rPr>
         <w:tab/>
         <w:tab/>
-        <w:t>_________________________________</w:t>
-      </w:r>
-    </w:p>
-    <w:p>
-      <w:pPr>
-        <w:pStyle w:val="Kopfzeile"/>
-        <w:tabs>
-          <w:tab w:val="clear" w:pos="4536"/>
-          <w:tab w:val="clear" w:pos="9072"/>
-        </w:tabs>
-        <w:spacing w:lineRule="auto" w:line="360"/>
-        <w:rPr>
-          <w:lang w:val="de-DE"/>
-        </w:rPr>
+      </w:r>
+      <w:r>
+        <w:rPr>
+          <w:color w:val="2A6099"/>
+          <w:lang w:val="de-DE"/>
+        </w:rPr>
+        <w:t>Arbeitszeitschutz</w:t>
+      </w:r>
+    </w:p>
+    <w:p>
+      <w:pPr>
+        <w:pStyle w:val="Kopfzeile"/>
+        <w:tabs>
+          <w:tab w:val="clear" w:pos="4536"/>
+          <w:tab w:val="clear" w:pos="9072"/>
+        </w:tabs>
+        <w:spacing w:lineRule="auto" w:line="360"/>
+        <w:rPr/>
       </w:pPr>
       <w:r>
         <w:rPr>
@@ -2597,20 +2577,24 @@
         </w:rPr>
         <w:tab/>
         <w:tab/>
-        <w:t>_________________________________</w:t>
-      </w:r>
-    </w:p>
-    <w:p>
-      <w:pPr>
-        <w:pStyle w:val="Kopfzeile"/>
-        <w:tabs>
-          <w:tab w:val="clear" w:pos="4536"/>
-          <w:tab w:val="clear" w:pos="9072"/>
-        </w:tabs>
-        <w:spacing w:lineRule="auto" w:line="360"/>
-        <w:rPr>
-          <w:lang w:val="de-DE"/>
-        </w:rPr>
+      </w:r>
+      <w:r>
+        <w:rPr>
+          <w:color w:val="2A6099"/>
+          <w:lang w:val="de-DE"/>
+        </w:rPr>
+        <w:t>Gleichbehandlungsgebot</w:t>
+      </w:r>
+    </w:p>
+    <w:p>
+      <w:pPr>
+        <w:pStyle w:val="Kopfzeile"/>
+        <w:tabs>
+          <w:tab w:val="clear" w:pos="4536"/>
+          <w:tab w:val="clear" w:pos="9072"/>
+        </w:tabs>
+        <w:spacing w:lineRule="auto" w:line="360"/>
+        <w:rPr/>
       </w:pPr>
       <w:r>
         <w:rPr>
@@ -2619,26 +2603,55 @@
         </w:rPr>
         <w:tab/>
         <w:tab/>
-        <w:t>_________________________________</w:t>
-      </w:r>
-    </w:p>
-    <w:p>
-      <w:pPr>
-        <w:pStyle w:val="Kopfzeile"/>
-        <w:tabs>
-          <w:tab w:val="clear" w:pos="4536"/>
-          <w:tab w:val="clear" w:pos="9072"/>
-        </w:tabs>
-        <w:spacing w:lineRule="auto" w:line="360"/>
-        <w:rPr>
-          <w:lang w:val="de-DE"/>
-        </w:rPr>
-      </w:pPr>
-      <w:r>
-        <w:rPr>
-          <w:lang w:val="de-DE"/>
-        </w:rPr>
-        <w:t>- Aufzeichnungspflicht</w:t>
+      </w:r>
+      <w:r>
+        <w:rPr>
+          <w:color w:val="2A6099"/>
+          <w:lang w:val="de-DE"/>
+        </w:rPr>
+        <w:t>Schutz des Lebens, der Gesundheit, Ehre und Sittlichkeit</w:t>
+      </w:r>
+    </w:p>
+    <w:p>
+      <w:pPr>
+        <w:pStyle w:val="Kopfzeile"/>
+        <w:tabs>
+          <w:tab w:val="clear" w:pos="4536"/>
+          <w:tab w:val="clear" w:pos="9072"/>
+        </w:tabs>
+        <w:spacing w:lineRule="auto" w:line="360"/>
+        <w:rPr/>
+      </w:pPr>
+      <w:r>
+        <w:rPr>
+          <w:lang w:val="de-DE"/>
+        </w:rPr>
+        <w:t xml:space="preserve">- Aufzeichnungspflicht: </w:t>
+      </w:r>
+      <w:r>
+        <w:rPr>
+          <w:color w:val="2A6099"/>
+          <w:lang w:val="de-DE"/>
+        </w:rPr>
+        <w:t>Arbeitszeitschutz, unter anderem</w:t>
+      </w:r>
+    </w:p>
+    <w:p>
+      <w:pPr>
+        <w:pStyle w:val="Kopfzeile"/>
+        <w:tabs>
+          <w:tab w:val="clear" w:pos="4536"/>
+          <w:tab w:val="clear" w:pos="9072"/>
+        </w:tabs>
+        <w:spacing w:lineRule="auto" w:line="360"/>
+        <w:rPr>
+          <w:lang w:val="de-DE"/>
+        </w:rPr>
+      </w:pPr>
+      <w:r>
+        <w:rPr>
+          <w:lang w:val="de-DE"/>
+        </w:rPr>
       </w:r>
     </w:p>
     <w:p>
@@ -2727,7 +2740,7 @@
               <w:bottom w:val="single" w:sz="4" w:space="0" w:color="000000"/>
               <w:right w:val="single" w:sz="4" w:space="0" w:color="000000"/>
             </w:tcBorders>
-            <w:shd w:fill="auto" w:val="clear"/>
+            <w:shd w:fill="FFFF00" w:val="clear"/>
           </w:tcPr>
           <w:p>
             <w:pPr>
@@ -2737,12 +2750,18 @@
                 <w:tab w:val="clear" w:pos="9072"/>
               </w:tabs>
               <w:spacing w:lineRule="auto" w:line="360"/>
+              <w:jc w:val="both"/>
               <w:rPr>
                 <w:lang w:val="de-DE"/>
               </w:rPr>
             </w:pPr>
             <w:r>
               <w:rPr>
+                <w:b/>
+                <w:bCs/>
+                <w:position w:val="0"/>
+                <w:sz w:val="20"/>
+                <w:vertAlign w:val="baseline"/>
                 <w:lang w:val="de-DE"/>
               </w:rPr>
               <w:t>Konkurrenzverbot</w:t>
@@ -2758,7 +2777,7 @@
               <w:bottom w:val="single" w:sz="4" w:space="0" w:color="000000"/>
               <w:right w:val="single" w:sz="4" w:space="0" w:color="000000"/>
             </w:tcBorders>
-            <w:shd w:fill="auto" w:val="clear"/>
+            <w:shd w:fill="FFFF00" w:val="clear"/>
           </w:tcPr>
           <w:p>
             <w:pPr>
@@ -2768,12 +2787,18 @@
                 <w:tab w:val="clear" w:pos="9072"/>
               </w:tabs>
               <w:spacing w:lineRule="auto" w:line="360"/>
+              <w:jc w:val="both"/>
               <w:rPr>
                 <w:lang w:val="de-DE"/>
               </w:rPr>
             </w:pPr>
             <w:r>
               <w:rPr>
+                <w:b/>
+                <w:bCs/>
+                <w:position w:val="0"/>
+                <w:sz w:val="20"/>
+                <w:vertAlign w:val="baseline"/>
                 <w:lang w:val="de-DE"/>
               </w:rPr>
               <w:t xml:space="preserve">Konkurrenzklausel </w:t>
@@ -3028,15 +3053,20 @@
           <w:tab w:val="clear" w:pos="9072"/>
         </w:tabs>
         <w:spacing w:lineRule="auto" w:line="360"/>
-        <w:rPr>
-          <w:lang w:val="de-DE"/>
-        </w:rPr>
-      </w:pPr>
-      <w:r>
-        <w:rPr>
-          <w:lang w:val="de-DE"/>
-        </w:rPr>
-        <w:t>Nebenbeschäftigungen dürfen grundsätzlich ausgeübt werden, können jedoch vertraglich ausge-schlossen werden. Unzulässig ist die Überschreitung der Arbeitszeiten.</w:t>
+        <w:rPr/>
+      </w:pPr>
+      <w:r>
+        <w:rPr>
+          <w:lang w:val="de-DE"/>
+        </w:rPr>
+        <w:t xml:space="preserve">Nebenbeschäftigungen dürfen grundsätzlich ausgeübt werden, können jedoch vertraglich ausge-schlossen werden. Unzulässig ist die Überschreitung der Arbeitszeiten. </w:t>
+      </w:r>
+      <w:r>
+        <w:rPr>
+          <w:color w:val="2A6099"/>
+          <w:lang w:val="de-DE"/>
+        </w:rPr>
+        <w:t>Bei der Bewerbung müssen diese angegeben werden. Bei Verschwiegenheit gilt dies als Entlassungsgrund.</w:t>
       </w:r>
     </w:p>
     <w:p>
@@ -3077,7 +3107,7 @@
       <w:r>
         <w:rPr/>
         <w:drawing>
-          <wp:inline distT="0" distB="0" distL="0" distR="9525">
+          <wp:inline distT="0" distB="0" distL="0" distR="0">
             <wp:extent cx="4944110" cy="2371725"/>
             <wp:effectExtent l="0" t="0" r="0" b="0"/>
             <wp:docPr id="9" name="Grafik 9" descr=""/>
@@ -3132,7 +3162,7 @@
       <w:r>
         <w:rPr/>
         <w:drawing>
-          <wp:inline distT="0" distB="635" distL="0" distR="0">
+          <wp:inline distT="0" distB="0" distL="0" distR="0">
             <wp:extent cx="5760720" cy="2780665"/>
             <wp:effectExtent l="0" t="0" r="0" b="0"/>
             <wp:docPr id="10" name="Grafik 7" descr=""/>
@@ -3230,14 +3260,7 @@
           <w:tab w:val="clear" w:pos="9072"/>
         </w:tabs>
         <w:spacing w:lineRule="auto" w:line="360"/>
-        <w:rPr>
-          <w:rFonts w:cs="Arial"/>
-          <w:b/>
-          <w:b/>
-          <w:i/>
-          <w:i/>
-          <w:lang w:val="de-DE"/>
-        </w:rPr>
+        <w:rPr/>
       </w:pPr>
       <w:r>
         <w:rPr>
@@ -3256,7 +3279,7 @@
           <w:color w:val="2A6099"/>
           <w:lang w:val="de-DE"/>
         </w:rPr>
-        <w:t>_______________________________________________________</w:t>
+        <w:t>Dienstnehmerhaftpflichtgesetz</w:t>
       </w:r>
       <w:r>
         <w:rPr>
@@ -4443,16 +4466,21 @@
           <w:tab w:val="clear" w:pos="9072"/>
         </w:tabs>
         <w:spacing w:lineRule="auto" w:line="360" w:before="0" w:after="0"/>
-        <w:rPr>
-          <w:lang w:val="de-DE"/>
-        </w:rPr>
+        <w:rPr/>
       </w:pPr>
       <w:r>
         <w:rPr>
           <w:color w:val="2A6099"/>
           <w:lang w:val="de-DE"/>
         </w:rPr>
-        <w:t>_____________________________________________________________________.</w:t>
+        <w:t>Tatsächliche Gründe (zB. Störung des Verkehrsmittels, Lawinen)</w:t>
+      </w:r>
+      <w:r>
+        <w:rPr>
+          <w:color w:val="2A6099"/>
+          <w:lang w:val="de-DE"/>
+        </w:rPr>
+        <w:t>.</w:t>
       </w:r>
     </w:p>
     <w:p>
@@ -4467,16 +4495,14 @@
           <w:tab w:val="clear" w:pos="9072"/>
         </w:tabs>
         <w:spacing w:lineRule="auto" w:line="360" w:before="0" w:after="0"/>
-        <w:rPr>
-          <w:lang w:val="de-DE"/>
-        </w:rPr>
+        <w:rPr/>
       </w:pPr>
       <w:r>
         <w:rPr>
           <w:color w:val="2A6099"/>
           <w:lang w:val="de-DE"/>
         </w:rPr>
-        <w:t>_____________________________________________________________________</w:t>
+        <w:t>Rechtliche Gründe (zB. als Zeuge aussagen)</w:t>
       </w:r>
     </w:p>
     <w:p>
@@ -4491,16 +4517,14 @@
           <w:tab w:val="clear" w:pos="9072"/>
         </w:tabs>
         <w:spacing w:lineRule="auto" w:line="360"/>
-        <w:rPr>
-          <w:lang w:val="de-DE"/>
-        </w:rPr>
+        <w:rPr/>
       </w:pPr>
       <w:r>
         <w:rPr>
           <w:color w:val="2A6099"/>
           <w:lang w:val="de-DE"/>
         </w:rPr>
-        <w:t>_____________________________________________________________________</w:t>
+        <w:t>Sittliche Gründe (zB. Begräbnis, Hochzeit, Umzug)</w:t>
       </w:r>
     </w:p>
     <w:p>
@@ -5285,7 +5309,7 @@
       <w:r>
         <w:rPr/>
         <w:drawing>
-          <wp:inline distT="0" distB="0" distL="0" distR="635">
+          <wp:inline distT="0" distB="0" distL="0" distR="0">
             <wp:extent cx="5923915" cy="1885950"/>
             <wp:effectExtent l="0" t="0" r="0" b="0"/>
             <wp:docPr id="13" name="Grafik 14" descr=""/>
@@ -5651,7 +5675,7 @@
       <w:r>
         <w:rPr/>
         <w:drawing>
-          <wp:inline distT="0" distB="3810" distL="0" distR="0">
+          <wp:inline distT="0" distB="0" distL="0" distR="0">
             <wp:extent cx="4800600" cy="1405890"/>
             <wp:effectExtent l="0" t="0" r="0" b="0"/>
             <wp:docPr id="15" name="Grafik 16" descr=""/>
@@ -6667,7 +6691,7 @@
         <w:docPartGallery w:val="Page Numbers (Bottom of Page)"/>
         <w:docPartUnique w:val="true"/>
       </w:docPartObj>
-      <w:id w:val="1561503019"/>
+      <w:id w:val="2106759919"/>
     </w:sdtPr>
     <w:sdtContent>
       <w:p>
@@ -6733,6 +6757,7 @@
       </w:pPr>
       <w:rPr>
         <w:rFonts w:ascii="Symbol" w:hAnsi="Symbol" w:cs="Symbol" w:hint="default"/>
+        <w:rFonts w:cs="Symbol"/>
       </w:rPr>
     </w:lvl>
     <w:lvl w:ilvl="1">
@@ -6846,6 +6871,7 @@
       </w:pPr>
       <w:rPr>
         <w:rFonts w:ascii="Symbol" w:hAnsi="Symbol" w:cs="Symbol" w:hint="default"/>
+        <w:rFonts w:cs="Symbol"/>
       </w:rPr>
     </w:lvl>
     <w:lvl w:ilvl="1">
@@ -6959,6 +6985,7 @@
       </w:pPr>
       <w:rPr>
         <w:rFonts w:ascii="Symbol" w:hAnsi="Symbol" w:cs="Symbol" w:hint="default"/>
+        <w:rFonts w:cs="Symbol"/>
       </w:rPr>
     </w:lvl>
     <w:lvl w:ilvl="1">
@@ -7073,6 +7100,7 @@
       <w:rPr>
         <w:rFonts w:ascii="OpenSymbol" w:hAnsi="OpenSymbol" w:cs="OpenSymbol" w:hint="default"/>
         <w:sz w:val="16"/>
+        <w:rFonts w:cs="OpenSymbol"/>
       </w:rPr>
     </w:lvl>
     <w:lvl w:ilvl="1">
@@ -7187,6 +7215,7 @@
       <w:rPr>
         <w:rFonts w:ascii="OpenSymbol" w:hAnsi="OpenSymbol" w:cs="OpenSymbol" w:hint="default"/>
         <w:sz w:val="16"/>
+        <w:rFonts w:cs="OpenSymbol"/>
       </w:rPr>
     </w:lvl>
     <w:lvl w:ilvl="1">
@@ -7300,6 +7329,7 @@
       </w:pPr>
       <w:rPr>
         <w:rFonts w:ascii="Symbol" w:hAnsi="Symbol" w:cs="Symbol" w:hint="default"/>
+        <w:rFonts w:cs="Symbol"/>
       </w:rPr>
     </w:lvl>
     <w:lvl w:ilvl="1">
@@ -7413,6 +7443,7 @@
       </w:pPr>
       <w:rPr>
         <w:rFonts w:ascii="Symbol" w:hAnsi="Symbol" w:cs="Symbol" w:hint="default"/>
+        <w:rFonts w:cs="Symbol"/>
       </w:rPr>
     </w:lvl>
     <w:lvl w:ilvl="1">
@@ -7612,6 +7643,7 @@
       </w:pPr>
       <w:rPr>
         <w:rFonts w:ascii="Symbol" w:hAnsi="Symbol" w:cs="Symbol" w:hint="default"/>
+        <w:rFonts w:cs="Symbol"/>
       </w:rPr>
     </w:lvl>
     <w:lvl w:ilvl="1">
@@ -7627,6 +7659,7 @@
       </w:pPr>
       <w:rPr>
         <w:rFonts w:ascii="Wingdings" w:hAnsi="Wingdings" w:cs="Wingdings" w:hint="default"/>
+        <w:rFonts w:cs="Wingdings"/>
       </w:rPr>
     </w:lvl>
     <w:lvl w:ilvl="2">
@@ -7642,6 +7675,7 @@
       </w:pPr>
       <w:rPr>
         <w:rFonts w:ascii="Wingdings" w:hAnsi="Wingdings" w:cs="Wingdings" w:hint="default"/>
+        <w:rFonts w:cs="Wingdings"/>
       </w:rPr>
     </w:lvl>
     <w:lvl w:ilvl="3">
@@ -7657,6 +7691,7 @@
       </w:pPr>
       <w:rPr>
         <w:rFonts w:ascii="Symbol" w:hAnsi="Symbol" w:cs="Symbol" w:hint="default"/>
+        <w:rFonts w:cs="Symbol"/>
       </w:rPr>
     </w:lvl>
     <w:lvl w:ilvl="4">
@@ -7688,6 +7723,7 @@
       </w:pPr>
       <w:rPr>
         <w:rFonts w:ascii="Wingdings" w:hAnsi="Wingdings" w:cs="Wingdings" w:hint="default"/>
+        <w:rFonts w:cs="Wingdings"/>
       </w:rPr>
     </w:lvl>
     <w:lvl w:ilvl="6">
@@ -7703,6 +7739,7 @@
       </w:pPr>
       <w:rPr>
         <w:rFonts w:ascii="Symbol" w:hAnsi="Symbol" w:cs="Symbol" w:hint="default"/>
+        <w:rFonts w:cs="Symbol"/>
       </w:rPr>
     </w:lvl>
     <w:lvl w:ilvl="7">
@@ -7734,6 +7771,7 @@
       </w:pPr>
       <w:rPr>
         <w:rFonts w:ascii="Wingdings" w:hAnsi="Wingdings" w:cs="Wingdings" w:hint="default"/>
+        <w:rFonts w:cs="Wingdings"/>
       </w:rPr>
     </w:lvl>
   </w:abstractNum>
@@ -7748,6 +7786,8 @@
       </w:pPr>
       <w:rPr>
         <w:rFonts w:ascii="Symbol" w:hAnsi="Symbol" w:cs="Symbol" w:hint="default"/>
+        <w:sz w:val="20"/>
+        <w:rFonts w:cs="Symbol"/>
       </w:rPr>
     </w:lvl>
     <w:lvl w:ilvl="1">
@@ -7773,6 +7813,7 @@
       </w:pPr>
       <w:rPr>
         <w:rFonts w:ascii="Wingdings" w:hAnsi="Wingdings" w:cs="Wingdings" w:hint="default"/>
+        <w:rFonts w:cs="Wingdings"/>
       </w:rPr>
     </w:lvl>
     <w:lvl w:ilvl="3">
@@ -7785,6 +7826,7 @@
       </w:pPr>
       <w:rPr>
         <w:rFonts w:ascii="Symbol" w:hAnsi="Symbol" w:cs="Symbol" w:hint="default"/>
+        <w:rFonts w:cs="Symbol"/>
       </w:rPr>
     </w:lvl>
     <w:lvl w:ilvl="4">
@@ -7810,6 +7852,7 @@
       </w:pPr>
       <w:rPr>
         <w:rFonts w:ascii="Wingdings" w:hAnsi="Wingdings" w:cs="Wingdings" w:hint="default"/>
+        <w:rFonts w:cs="Wingdings"/>
       </w:rPr>
     </w:lvl>
     <w:lvl w:ilvl="6">
@@ -7822,6 +7865,7 @@
       </w:pPr>
       <w:rPr>
         <w:rFonts w:ascii="Symbol" w:hAnsi="Symbol" w:cs="Symbol" w:hint="default"/>
+        <w:rFonts w:cs="Symbol"/>
       </w:rPr>
     </w:lvl>
     <w:lvl w:ilvl="7">
@@ -7847,6 +7891,7 @@
       </w:pPr>
       <w:rPr>
         <w:rFonts w:ascii="Wingdings" w:hAnsi="Wingdings" w:cs="Wingdings" w:hint="default"/>
+        <w:rFonts w:cs="Wingdings"/>
       </w:rPr>
     </w:lvl>
   </w:abstractNum>
@@ -7861,6 +7906,8 @@
       </w:pPr>
       <w:rPr>
         <w:rFonts w:ascii="Symbol" w:hAnsi="Symbol" w:cs="Symbol" w:hint="default"/>
+        <w:b/>
+        <w:rFonts w:cs="Symbol"/>
       </w:rPr>
     </w:lvl>
     <w:lvl w:ilvl="1">
@@ -7886,6 +7933,7 @@
       </w:pPr>
       <w:rPr>
         <w:rFonts w:ascii="Wingdings" w:hAnsi="Wingdings" w:cs="Wingdings" w:hint="default"/>
+        <w:rFonts w:cs="Wingdings"/>
       </w:rPr>
     </w:lvl>
     <w:lvl w:ilvl="3">
@@ -7898,6 +7946,7 @@
       </w:pPr>
       <w:rPr>
         <w:rFonts w:ascii="Symbol" w:hAnsi="Symbol" w:cs="Symbol" w:hint="default"/>
+        <w:rFonts w:cs="Symbol"/>
       </w:rPr>
     </w:lvl>
     <w:lvl w:ilvl="4">
@@ -7923,6 +7972,7 @@
       </w:pPr>
       <w:rPr>
         <w:rFonts w:ascii="Wingdings" w:hAnsi="Wingdings" w:cs="Wingdings" w:hint="default"/>
+        <w:rFonts w:cs="Wingdings"/>
       </w:rPr>
     </w:lvl>
     <w:lvl w:ilvl="6">
@@ -7935,6 +7985,7 @@
       </w:pPr>
       <w:rPr>
         <w:rFonts w:ascii="Symbol" w:hAnsi="Symbol" w:cs="Symbol" w:hint="default"/>
+        <w:rFonts w:cs="Symbol"/>
       </w:rPr>
     </w:lvl>
     <w:lvl w:ilvl="7">
@@ -7960,6 +8011,7 @@
       </w:pPr>
       <w:rPr>
         <w:rFonts w:ascii="Wingdings" w:hAnsi="Wingdings" w:cs="Wingdings" w:hint="default"/>
+        <w:rFonts w:cs="Wingdings"/>
       </w:rPr>
     </w:lvl>
   </w:abstractNum>
@@ -7974,6 +8026,7 @@
       </w:pPr>
       <w:rPr>
         <w:rFonts w:ascii="Wingdings" w:hAnsi="Wingdings" w:cs="Wingdings" w:hint="default"/>
+        <w:rFonts w:cs="Wingdings"/>
       </w:rPr>
     </w:lvl>
     <w:lvl w:ilvl="1">
@@ -7999,6 +8052,7 @@
       </w:pPr>
       <w:rPr>
         <w:rFonts w:ascii="Wingdings" w:hAnsi="Wingdings" w:cs="Wingdings" w:hint="default"/>
+        <w:rFonts w:cs="Wingdings"/>
       </w:rPr>
     </w:lvl>
     <w:lvl w:ilvl="3">
@@ -8011,6 +8065,7 @@
       </w:pPr>
       <w:rPr>
         <w:rFonts w:ascii="Symbol" w:hAnsi="Symbol" w:cs="Symbol" w:hint="default"/>
+        <w:rFonts w:cs="Symbol"/>
       </w:rPr>
     </w:lvl>
     <w:lvl w:ilvl="4">
@@ -8036,6 +8091,7 @@
       </w:pPr>
       <w:rPr>
         <w:rFonts w:ascii="Wingdings" w:hAnsi="Wingdings" w:cs="Wingdings" w:hint="default"/>
+        <w:rFonts w:cs="Wingdings"/>
       </w:rPr>
     </w:lvl>
     <w:lvl w:ilvl="6">
@@ -8048,6 +8104,7 @@
       </w:pPr>
       <w:rPr>
         <w:rFonts w:ascii="Symbol" w:hAnsi="Symbol" w:cs="Symbol" w:hint="default"/>
+        <w:rFonts w:cs="Symbol"/>
       </w:rPr>
     </w:lvl>
     <w:lvl w:ilvl="7">
@@ -8073,6 +8130,7 @@
       </w:pPr>
       <w:rPr>
         <w:rFonts w:ascii="Wingdings" w:hAnsi="Wingdings" w:cs="Wingdings" w:hint="default"/>
+        <w:rFonts w:cs="Wingdings"/>
       </w:rPr>
     </w:lvl>
   </w:abstractNum>
@@ -8113,6 +8171,7 @@
       </w:pPr>
       <w:rPr>
         <w:rFonts w:ascii="Wingdings" w:hAnsi="Wingdings" w:cs="Wingdings" w:hint="default"/>
+        <w:rFonts w:cs="Wingdings"/>
       </w:rPr>
     </w:lvl>
     <w:lvl w:ilvl="3">
@@ -8125,6 +8184,7 @@
       </w:pPr>
       <w:rPr>
         <w:rFonts w:ascii="Symbol" w:hAnsi="Symbol" w:cs="Symbol" w:hint="default"/>
+        <w:rFonts w:cs="Symbol"/>
       </w:rPr>
     </w:lvl>
     <w:lvl w:ilvl="4">
@@ -8150,6 +8210,7 @@
       </w:pPr>
       <w:rPr>
         <w:rFonts w:ascii="Wingdings" w:hAnsi="Wingdings" w:cs="Wingdings" w:hint="default"/>
+        <w:rFonts w:cs="Wingdings"/>
       </w:rPr>
     </w:lvl>
     <w:lvl w:ilvl="6">
@@ -8162,6 +8223,7 @@
       </w:pPr>
       <w:rPr>
         <w:rFonts w:ascii="Symbol" w:hAnsi="Symbol" w:cs="Symbol" w:hint="default"/>
+        <w:rFonts w:cs="Symbol"/>
       </w:rPr>
     </w:lvl>
     <w:lvl w:ilvl="7">
@@ -8187,6 +8249,7 @@
       </w:pPr>
       <w:rPr>
         <w:rFonts w:ascii="Wingdings" w:hAnsi="Wingdings" w:cs="Wingdings" w:hint="default"/>
+        <w:rFonts w:cs="Wingdings"/>
       </w:rPr>
     </w:lvl>
   </w:abstractNum>
@@ -8201,6 +8264,8 @@
       </w:pPr>
       <w:rPr>
         <w:rFonts w:ascii="Symbol" w:hAnsi="Symbol" w:cs="Symbol" w:hint="default"/>
+        <w:b/>
+        <w:rFonts w:cs="Symbol"/>
       </w:rPr>
     </w:lvl>
     <w:lvl w:ilvl="1">
@@ -8226,6 +8291,7 @@
       </w:pPr>
       <w:rPr>
         <w:rFonts w:ascii="Wingdings" w:hAnsi="Wingdings" w:cs="Wingdings" w:hint="default"/>
+        <w:rFonts w:cs="Wingdings"/>
       </w:rPr>
     </w:lvl>
     <w:lvl w:ilvl="3">
@@ -8238,6 +8304,7 @@
       </w:pPr>
       <w:rPr>
         <w:rFonts w:ascii="Symbol" w:hAnsi="Symbol" w:cs="Symbol" w:hint="default"/>
+        <w:rFonts w:cs="Symbol"/>
       </w:rPr>
     </w:lvl>
     <w:lvl w:ilvl="4">
@@ -8263,6 +8330,7 @@
       </w:pPr>
       <w:rPr>
         <w:rFonts w:ascii="Wingdings" w:hAnsi="Wingdings" w:cs="Wingdings" w:hint="default"/>
+        <w:rFonts w:cs="Wingdings"/>
       </w:rPr>
     </w:lvl>
     <w:lvl w:ilvl="6">
@@ -8275,6 +8343,7 @@
       </w:pPr>
       <w:rPr>
         <w:rFonts w:ascii="Symbol" w:hAnsi="Symbol" w:cs="Symbol" w:hint="default"/>
+        <w:rFonts w:cs="Symbol"/>
       </w:rPr>
     </w:lvl>
     <w:lvl w:ilvl="7">
@@ -8300,6 +8369,7 @@
       </w:pPr>
       <w:rPr>
         <w:rFonts w:ascii="Wingdings" w:hAnsi="Wingdings" w:cs="Wingdings" w:hint="default"/>
+        <w:rFonts w:cs="Wingdings"/>
       </w:rPr>
     </w:lvl>
   </w:abstractNum>
@@ -8314,6 +8384,7 @@
       </w:pPr>
       <w:rPr>
         <w:rFonts w:ascii="Wingdings" w:hAnsi="Wingdings" w:cs="Wingdings" w:hint="default"/>
+        <w:rFonts w:cs="Wingdings"/>
       </w:rPr>
     </w:lvl>
     <w:lvl w:ilvl="1">
@@ -8339,6 +8410,7 @@
       </w:pPr>
       <w:rPr>
         <w:rFonts w:ascii="Wingdings" w:hAnsi="Wingdings" w:cs="Wingdings" w:hint="default"/>
+        <w:rFonts w:cs="Wingdings"/>
       </w:rPr>
     </w:lvl>
     <w:lvl w:ilvl="3">
@@ -8351,6 +8423,7 @@
       </w:pPr>
       <w:rPr>
         <w:rFonts w:ascii="Symbol" w:hAnsi="Symbol" w:cs="Symbol" w:hint="default"/>
+        <w:rFonts w:cs="Symbol"/>
       </w:rPr>
     </w:lvl>
     <w:lvl w:ilvl="4">
@@ -8376,6 +8449,7 @@
       </w:pPr>
       <w:rPr>
         <w:rFonts w:ascii="Wingdings" w:hAnsi="Wingdings" w:cs="Wingdings" w:hint="default"/>
+        <w:rFonts w:cs="Wingdings"/>
       </w:rPr>
     </w:lvl>
     <w:lvl w:ilvl="6">
@@ -8388,6 +8462,7 @@
       </w:pPr>
       <w:rPr>
         <w:rFonts w:ascii="Symbol" w:hAnsi="Symbol" w:cs="Symbol" w:hint="default"/>
+        <w:rFonts w:cs="Symbol"/>
       </w:rPr>
     </w:lvl>
     <w:lvl w:ilvl="7">
@@ -8413,6 +8488,7 @@
       </w:pPr>
       <w:rPr>
         <w:rFonts w:ascii="Wingdings" w:hAnsi="Wingdings" w:cs="Wingdings" w:hint="default"/>
+        <w:rFonts w:cs="Wingdings"/>
       </w:rPr>
     </w:lvl>
   </w:abstractNum>
@@ -8427,6 +8503,8 @@
       </w:pPr>
       <w:rPr>
         <w:rFonts w:ascii="Wingdings" w:hAnsi="Wingdings" w:cs="Wingdings" w:hint="default"/>
+        <w:b/>
+        <w:rFonts w:cs="Wingdings"/>
       </w:rPr>
     </w:lvl>
     <w:lvl w:ilvl="1">
@@ -8452,6 +8530,7 @@
       </w:pPr>
       <w:rPr>
         <w:rFonts w:ascii="Wingdings" w:hAnsi="Wingdings" w:cs="Wingdings" w:hint="default"/>
+        <w:rFonts w:cs="Wingdings"/>
       </w:rPr>
     </w:lvl>
     <w:lvl w:ilvl="3">
@@ -8464,6 +8543,7 @@
       </w:pPr>
       <w:rPr>
         <w:rFonts w:ascii="Symbol" w:hAnsi="Symbol" w:cs="Symbol" w:hint="default"/>
+        <w:rFonts w:cs="Symbol"/>
       </w:rPr>
     </w:lvl>
     <w:lvl w:ilvl="4">
@@ -8489,6 +8569,7 @@
       </w:pPr>
       <w:rPr>
         <w:rFonts w:ascii="Wingdings" w:hAnsi="Wingdings" w:cs="Wingdings" w:hint="default"/>
+        <w:rFonts w:cs="Wingdings"/>
       </w:rPr>
     </w:lvl>
     <w:lvl w:ilvl="6">
@@ -8501,6 +8582,7 @@
       </w:pPr>
       <w:rPr>
         <w:rFonts w:ascii="Symbol" w:hAnsi="Symbol" w:cs="Symbol" w:hint="default"/>
+        <w:rFonts w:cs="Symbol"/>
       </w:rPr>
     </w:lvl>
     <w:lvl w:ilvl="7">
@@ -8526,6 +8608,7 @@
       </w:pPr>
       <w:rPr>
         <w:rFonts w:ascii="Wingdings" w:hAnsi="Wingdings" w:cs="Wingdings" w:hint="default"/>
+        <w:rFonts w:cs="Wingdings"/>
       </w:rPr>
     </w:lvl>
   </w:abstractNum>
@@ -9083,7 +9166,7 @@
       <w:kern w:val="0"/>
       <w:sz w:val="24"/>
       <w:szCs w:val="24"/>
-      <w:lang w:eastAsia="de-DE" w:val="de-DE" w:bidi="ar-SA"/>
+      <w:lang w:val="de-DE" w:eastAsia="de-DE" w:bidi="ar-SA"/>
     </w:rPr>
   </w:style>
   <w:style w:type="character" w:styleId="DefaultParagraphFont" w:default="1">
@@ -9360,6 +9443,1124 @@
     <w:qFormat/>
     <w:rPr>
       <w:rFonts w:cs="Courier New"/>
+    </w:rPr>
+  </w:style>
+  <w:style w:type="character" w:styleId="ListLabel32">
+    <w:name w:val="ListLabel 32"/>
+    <w:qFormat/>
+    <w:rPr>
+      <w:rFonts w:cs="Symbol"/>
+    </w:rPr>
+  </w:style>
+  <w:style w:type="character" w:styleId="ListLabel33">
+    <w:name w:val="ListLabel 33"/>
+    <w:qFormat/>
+    <w:rPr>
+      <w:rFonts w:cs="Symbol"/>
+    </w:rPr>
+  </w:style>
+  <w:style w:type="character" w:styleId="ListLabel34">
+    <w:name w:val="ListLabel 34"/>
+    <w:qFormat/>
+    <w:rPr>
+      <w:rFonts w:cs="Symbol"/>
+    </w:rPr>
+  </w:style>
+  <w:style w:type="character" w:styleId="ListLabel35">
+    <w:name w:val="ListLabel 35"/>
+    <w:qFormat/>
+    <w:rPr>
+      <w:rFonts w:cs="OpenSymbol"/>
+      <w:sz w:val="16"/>
+    </w:rPr>
+  </w:style>
+  <w:style w:type="character" w:styleId="ListLabel36">
+    <w:name w:val="ListLabel 36"/>
+    <w:qFormat/>
+    <w:rPr>
+      <w:rFonts w:cs="OpenSymbol"/>
+      <w:sz w:val="16"/>
+    </w:rPr>
+  </w:style>
+  <w:style w:type="character" w:styleId="ListLabel37">
+    <w:name w:val="ListLabel 37"/>
+    <w:qFormat/>
+    <w:rPr>
+      <w:rFonts w:cs="Symbol"/>
+    </w:rPr>
+  </w:style>
+  <w:style w:type="character" w:styleId="ListLabel38">
+    <w:name w:val="ListLabel 38"/>
+    <w:qFormat/>
+    <w:rPr>
+      <w:rFonts w:cs="Symbol"/>
+    </w:rPr>
+  </w:style>
+  <w:style w:type="character" w:styleId="ListLabel39">
+    <w:name w:val="ListLabel 39"/>
+    <w:qFormat/>
+    <w:rPr>
+      <w:rFonts w:cs="Symbol"/>
+    </w:rPr>
+  </w:style>
+  <w:style w:type="character" w:styleId="ListLabel40">
+    <w:name w:val="ListLabel 40"/>
+    <w:qFormat/>
+    <w:rPr>
+      <w:rFonts w:cs="Wingdings"/>
+    </w:rPr>
+  </w:style>
+  <w:style w:type="character" w:styleId="ListLabel41">
+    <w:name w:val="ListLabel 41"/>
+    <w:qFormat/>
+    <w:rPr>
+      <w:rFonts w:cs="Wingdings"/>
+    </w:rPr>
+  </w:style>
+  <w:style w:type="character" w:styleId="ListLabel42">
+    <w:name w:val="ListLabel 42"/>
+    <w:qFormat/>
+    <w:rPr>
+      <w:rFonts w:cs="Symbol"/>
+    </w:rPr>
+  </w:style>
+  <w:style w:type="character" w:styleId="ListLabel43">
+    <w:name w:val="ListLabel 43"/>
+    <w:qFormat/>
+    <w:rPr>
+      <w:rFonts w:cs="Courier New"/>
+    </w:rPr>
+  </w:style>
+  <w:style w:type="character" w:styleId="ListLabel44">
+    <w:name w:val="ListLabel 44"/>
+    <w:qFormat/>
+    <w:rPr>
+      <w:rFonts w:cs="Wingdings"/>
+    </w:rPr>
+  </w:style>
+  <w:style w:type="character" w:styleId="ListLabel45">
+    <w:name w:val="ListLabel 45"/>
+    <w:qFormat/>
+    <w:rPr>
+      <w:rFonts w:cs="Symbol"/>
+    </w:rPr>
+  </w:style>
+  <w:style w:type="character" w:styleId="ListLabel46">
+    <w:name w:val="ListLabel 46"/>
+    <w:qFormat/>
+    <w:rPr>
+      <w:rFonts w:cs="Courier New"/>
+    </w:rPr>
+  </w:style>
+  <w:style w:type="character" w:styleId="ListLabel47">
+    <w:name w:val="ListLabel 47"/>
+    <w:qFormat/>
+    <w:rPr>
+      <w:rFonts w:cs="Wingdings"/>
+    </w:rPr>
+  </w:style>
+  <w:style w:type="character" w:styleId="ListLabel48">
+    <w:name w:val="ListLabel 48"/>
+    <w:qFormat/>
+    <w:rPr>
+      <w:rFonts w:ascii="Arial" w:hAnsi="Arial" w:cs="Symbol"/>
+      <w:sz w:val="20"/>
+    </w:rPr>
+  </w:style>
+  <w:style w:type="character" w:styleId="ListLabel49">
+    <w:name w:val="ListLabel 49"/>
+    <w:qFormat/>
+    <w:rPr>
+      <w:rFonts w:cs="Courier New"/>
+    </w:rPr>
+  </w:style>
+  <w:style w:type="character" w:styleId="ListLabel50">
+    <w:name w:val="ListLabel 50"/>
+    <w:qFormat/>
+    <w:rPr>
+      <w:rFonts w:cs="Wingdings"/>
+    </w:rPr>
+  </w:style>
+  <w:style w:type="character" w:styleId="ListLabel51">
+    <w:name w:val="ListLabel 51"/>
+    <w:qFormat/>
+    <w:rPr>
+      <w:rFonts w:cs="Symbol"/>
+    </w:rPr>
+  </w:style>
+  <w:style w:type="character" w:styleId="ListLabel52">
+    <w:name w:val="ListLabel 52"/>
+    <w:qFormat/>
+    <w:rPr>
+      <w:rFonts w:cs="Courier New"/>
+    </w:rPr>
+  </w:style>
+  <w:style w:type="character" w:styleId="ListLabel53">
+    <w:name w:val="ListLabel 53"/>
+    <w:qFormat/>
+    <w:rPr>
+      <w:rFonts w:cs="Wingdings"/>
+    </w:rPr>
+  </w:style>
+  <w:style w:type="character" w:styleId="ListLabel54">
+    <w:name w:val="ListLabel 54"/>
+    <w:qFormat/>
+    <w:rPr>
+      <w:rFonts w:cs="Symbol"/>
+    </w:rPr>
+  </w:style>
+  <w:style w:type="character" w:styleId="ListLabel55">
+    <w:name w:val="ListLabel 55"/>
+    <w:qFormat/>
+    <w:rPr>
+      <w:rFonts w:cs="Courier New"/>
+    </w:rPr>
+  </w:style>
+  <w:style w:type="character" w:styleId="ListLabel56">
+    <w:name w:val="ListLabel 56"/>
+    <w:qFormat/>
+    <w:rPr>
+      <w:rFonts w:cs="Wingdings"/>
+    </w:rPr>
+  </w:style>
+  <w:style w:type="character" w:styleId="ListLabel57">
+    <w:name w:val="ListLabel 57"/>
+    <w:qFormat/>
+    <w:rPr>
+      <w:rFonts w:cs="Symbol"/>
+      <w:b/>
+    </w:rPr>
+  </w:style>
+  <w:style w:type="character" w:styleId="ListLabel58">
+    <w:name w:val="ListLabel 58"/>
+    <w:qFormat/>
+    <w:rPr>
+      <w:rFonts w:cs="Courier New"/>
+    </w:rPr>
+  </w:style>
+  <w:style w:type="character" w:styleId="ListLabel59">
+    <w:name w:val="ListLabel 59"/>
+    <w:qFormat/>
+    <w:rPr>
+      <w:rFonts w:cs="Wingdings"/>
+    </w:rPr>
+  </w:style>
+  <w:style w:type="character" w:styleId="ListLabel60">
+    <w:name w:val="ListLabel 60"/>
+    <w:qFormat/>
+    <w:rPr>
+      <w:rFonts w:cs="Symbol"/>
+    </w:rPr>
+  </w:style>
+  <w:style w:type="character" w:styleId="ListLabel61">
+    <w:name w:val="ListLabel 61"/>
+    <w:qFormat/>
+    <w:rPr>
+      <w:rFonts w:cs="Courier New"/>
+    </w:rPr>
+  </w:style>
+  <w:style w:type="character" w:styleId="ListLabel62">
+    <w:name w:val="ListLabel 62"/>
+    <w:qFormat/>
+    <w:rPr>
+      <w:rFonts w:cs="Wingdings"/>
+    </w:rPr>
+  </w:style>
+  <w:style w:type="character" w:styleId="ListLabel63">
+    <w:name w:val="ListLabel 63"/>
+    <w:qFormat/>
+    <w:rPr>
+      <w:rFonts w:cs="Symbol"/>
+    </w:rPr>
+  </w:style>
+  <w:style w:type="character" w:styleId="ListLabel64">
+    <w:name w:val="ListLabel 64"/>
+    <w:qFormat/>
+    <w:rPr>
+      <w:rFonts w:cs="Courier New"/>
+    </w:rPr>
+  </w:style>
+  <w:style w:type="character" w:styleId="ListLabel65">
+    <w:name w:val="ListLabel 65"/>
+    <w:qFormat/>
+    <w:rPr>
+      <w:rFonts w:cs="Wingdings"/>
+    </w:rPr>
+  </w:style>
+  <w:style w:type="character" w:styleId="ListLabel66">
+    <w:name w:val="ListLabel 66"/>
+    <w:qFormat/>
+    <w:rPr>
+      <w:rFonts w:cs="Wingdings"/>
+    </w:rPr>
+  </w:style>
+  <w:style w:type="character" w:styleId="ListLabel67">
+    <w:name w:val="ListLabel 67"/>
+    <w:qFormat/>
+    <w:rPr>
+      <w:rFonts w:cs="Courier New"/>
+    </w:rPr>
+  </w:style>
+  <w:style w:type="character" w:styleId="ListLabel68">
+    <w:name w:val="ListLabel 68"/>
+    <w:qFormat/>
+    <w:rPr>
+      <w:rFonts w:cs="Wingdings"/>
+    </w:rPr>
+  </w:style>
+  <w:style w:type="character" w:styleId="ListLabel69">
+    <w:name w:val="ListLabel 69"/>
+    <w:qFormat/>
+    <w:rPr>
+      <w:rFonts w:cs="Symbol"/>
+    </w:rPr>
+  </w:style>
+  <w:style w:type="character" w:styleId="ListLabel70">
+    <w:name w:val="ListLabel 70"/>
+    <w:qFormat/>
+    <w:rPr>
+      <w:rFonts w:cs="Courier New"/>
+    </w:rPr>
+  </w:style>
+  <w:style w:type="character" w:styleId="ListLabel71">
+    <w:name w:val="ListLabel 71"/>
+    <w:qFormat/>
+    <w:rPr>
+      <w:rFonts w:cs="Wingdings"/>
+    </w:rPr>
+  </w:style>
+  <w:style w:type="character" w:styleId="ListLabel72">
+    <w:name w:val="ListLabel 72"/>
+    <w:qFormat/>
+    <w:rPr>
+      <w:rFonts w:cs="Symbol"/>
+    </w:rPr>
+  </w:style>
+  <w:style w:type="character" w:styleId="ListLabel73">
+    <w:name w:val="ListLabel 73"/>
+    <w:qFormat/>
+    <w:rPr>
+      <w:rFonts w:cs="Courier New"/>
+    </w:rPr>
+  </w:style>
+  <w:style w:type="character" w:styleId="ListLabel74">
+    <w:name w:val="ListLabel 74"/>
+    <w:qFormat/>
+    <w:rPr>
+      <w:rFonts w:cs="Wingdings"/>
+    </w:rPr>
+  </w:style>
+  <w:style w:type="character" w:styleId="ListLabel75">
+    <w:name w:val="ListLabel 75"/>
+    <w:qFormat/>
+    <w:rPr>
+      <w:rFonts w:cs="Times New Roman"/>
+    </w:rPr>
+  </w:style>
+  <w:style w:type="character" w:styleId="ListLabel76">
+    <w:name w:val="ListLabel 76"/>
+    <w:qFormat/>
+    <w:rPr>
+      <w:rFonts w:cs="Courier New"/>
+    </w:rPr>
+  </w:style>
+  <w:style w:type="character" w:styleId="ListLabel77">
+    <w:name w:val="ListLabel 77"/>
+    <w:qFormat/>
+    <w:rPr>
+      <w:rFonts w:cs="Wingdings"/>
+    </w:rPr>
+  </w:style>
+  <w:style w:type="character" w:styleId="ListLabel78">
+    <w:name w:val="ListLabel 78"/>
+    <w:qFormat/>
+    <w:rPr>
+      <w:rFonts w:cs="Symbol"/>
+    </w:rPr>
+  </w:style>
+  <w:style w:type="character" w:styleId="ListLabel79">
+    <w:name w:val="ListLabel 79"/>
+    <w:qFormat/>
+    <w:rPr>
+      <w:rFonts w:cs="Courier New"/>
+    </w:rPr>
+  </w:style>
+  <w:style w:type="character" w:styleId="ListLabel80">
+    <w:name w:val="ListLabel 80"/>
+    <w:qFormat/>
+    <w:rPr>
+      <w:rFonts w:cs="Wingdings"/>
+    </w:rPr>
+  </w:style>
+  <w:style w:type="character" w:styleId="ListLabel81">
+    <w:name w:val="ListLabel 81"/>
+    <w:qFormat/>
+    <w:rPr>
+      <w:rFonts w:cs="Symbol"/>
+    </w:rPr>
+  </w:style>
+  <w:style w:type="character" w:styleId="ListLabel82">
+    <w:name w:val="ListLabel 82"/>
+    <w:qFormat/>
+    <w:rPr>
+      <w:rFonts w:cs="Courier New"/>
+    </w:rPr>
+  </w:style>
+  <w:style w:type="character" w:styleId="ListLabel83">
+    <w:name w:val="ListLabel 83"/>
+    <w:qFormat/>
+    <w:rPr>
+      <w:rFonts w:cs="Wingdings"/>
+    </w:rPr>
+  </w:style>
+  <w:style w:type="character" w:styleId="ListLabel84">
+    <w:name w:val="ListLabel 84"/>
+    <w:qFormat/>
+    <w:rPr>
+      <w:rFonts w:cs="Symbol"/>
+      <w:b/>
+    </w:rPr>
+  </w:style>
+  <w:style w:type="character" w:styleId="ListLabel85">
+    <w:name w:val="ListLabel 85"/>
+    <w:qFormat/>
+    <w:rPr>
+      <w:rFonts w:cs="Courier New"/>
+    </w:rPr>
+  </w:style>
+  <w:style w:type="character" w:styleId="ListLabel86">
+    <w:name w:val="ListLabel 86"/>
+    <w:qFormat/>
+    <w:rPr>
+      <w:rFonts w:cs="Wingdings"/>
+    </w:rPr>
+  </w:style>
+  <w:style w:type="character" w:styleId="ListLabel87">
+    <w:name w:val="ListLabel 87"/>
+    <w:qFormat/>
+    <w:rPr>
+      <w:rFonts w:cs="Symbol"/>
+    </w:rPr>
+  </w:style>
+  <w:style w:type="character" w:styleId="ListLabel88">
+    <w:name w:val="ListLabel 88"/>
+    <w:qFormat/>
+    <w:rPr>
+      <w:rFonts w:cs="Courier New"/>
+    </w:rPr>
+  </w:style>
+  <w:style w:type="character" w:styleId="ListLabel89">
+    <w:name w:val="ListLabel 89"/>
+    <w:qFormat/>
+    <w:rPr>
+      <w:rFonts w:cs="Wingdings"/>
+    </w:rPr>
+  </w:style>
+  <w:style w:type="character" w:styleId="ListLabel90">
+    <w:name w:val="ListLabel 90"/>
+    <w:qFormat/>
+    <w:rPr>
+      <w:rFonts w:cs="Symbol"/>
+    </w:rPr>
+  </w:style>
+  <w:style w:type="character" w:styleId="ListLabel91">
+    <w:name w:val="ListLabel 91"/>
+    <w:qFormat/>
+    <w:rPr>
+      <w:rFonts w:cs="Courier New"/>
+    </w:rPr>
+  </w:style>
+  <w:style w:type="character" w:styleId="ListLabel92">
+    <w:name w:val="ListLabel 92"/>
+    <w:qFormat/>
+    <w:rPr>
+      <w:rFonts w:cs="Wingdings"/>
+    </w:rPr>
+  </w:style>
+  <w:style w:type="character" w:styleId="ListLabel93">
+    <w:name w:val="ListLabel 93"/>
+    <w:qFormat/>
+    <w:rPr>
+      <w:rFonts w:cs="Wingdings"/>
+    </w:rPr>
+  </w:style>
+  <w:style w:type="character" w:styleId="ListLabel94">
+    <w:name w:val="ListLabel 94"/>
+    <w:qFormat/>
+    <w:rPr>
+      <w:rFonts w:cs="Courier New"/>
+    </w:rPr>
+  </w:style>
+  <w:style w:type="character" w:styleId="ListLabel95">
+    <w:name w:val="ListLabel 95"/>
+    <w:qFormat/>
+    <w:rPr>
+      <w:rFonts w:cs="Wingdings"/>
+    </w:rPr>
+  </w:style>
+  <w:style w:type="character" w:styleId="ListLabel96">
+    <w:name w:val="ListLabel 96"/>
+    <w:qFormat/>
+    <w:rPr>
+      <w:rFonts w:cs="Symbol"/>
+    </w:rPr>
+  </w:style>
+  <w:style w:type="character" w:styleId="ListLabel97">
+    <w:name w:val="ListLabel 97"/>
+    <w:qFormat/>
+    <w:rPr>
+      <w:rFonts w:cs="Courier New"/>
+    </w:rPr>
+  </w:style>
+  <w:style w:type="character" w:styleId="ListLabel98">
+    <w:name w:val="ListLabel 98"/>
+    <w:qFormat/>
+    <w:rPr>
+      <w:rFonts w:cs="Wingdings"/>
+    </w:rPr>
+  </w:style>
+  <w:style w:type="character" w:styleId="ListLabel99">
+    <w:name w:val="ListLabel 99"/>
+    <w:qFormat/>
+    <w:rPr>
+      <w:rFonts w:cs="Symbol"/>
+    </w:rPr>
+  </w:style>
+  <w:style w:type="character" w:styleId="ListLabel100">
+    <w:name w:val="ListLabel 100"/>
+    <w:qFormat/>
+    <w:rPr>
+      <w:rFonts w:cs="Courier New"/>
+    </w:rPr>
+  </w:style>
+  <w:style w:type="character" w:styleId="ListLabel101">
+    <w:name w:val="ListLabel 101"/>
+    <w:qFormat/>
+    <w:rPr>
+      <w:rFonts w:cs="Wingdings"/>
+    </w:rPr>
+  </w:style>
+  <w:style w:type="character" w:styleId="ListLabel102">
+    <w:name w:val="ListLabel 102"/>
+    <w:qFormat/>
+    <w:rPr>
+      <w:rFonts w:cs="Wingdings"/>
+      <w:b/>
+    </w:rPr>
+  </w:style>
+  <w:style w:type="character" w:styleId="ListLabel103">
+    <w:name w:val="ListLabel 103"/>
+    <w:qFormat/>
+    <w:rPr>
+      <w:rFonts w:cs="Courier New"/>
+    </w:rPr>
+  </w:style>
+  <w:style w:type="character" w:styleId="ListLabel104">
+    <w:name w:val="ListLabel 104"/>
+    <w:qFormat/>
+    <w:rPr>
+      <w:rFonts w:cs="Wingdings"/>
+    </w:rPr>
+  </w:style>
+  <w:style w:type="character" w:styleId="ListLabel105">
+    <w:name w:val="ListLabel 105"/>
+    <w:qFormat/>
+    <w:rPr>
+      <w:rFonts w:cs="Symbol"/>
+    </w:rPr>
+  </w:style>
+  <w:style w:type="character" w:styleId="ListLabel106">
+    <w:name w:val="ListLabel 106"/>
+    <w:qFormat/>
+    <w:rPr>
+      <w:rFonts w:cs="Courier New"/>
+    </w:rPr>
+  </w:style>
+  <w:style w:type="character" w:styleId="ListLabel107">
+    <w:name w:val="ListLabel 107"/>
+    <w:qFormat/>
+    <w:rPr>
+      <w:rFonts w:cs="Wingdings"/>
+    </w:rPr>
+  </w:style>
+  <w:style w:type="character" w:styleId="ListLabel108">
+    <w:name w:val="ListLabel 108"/>
+    <w:qFormat/>
+    <w:rPr>
+      <w:rFonts w:cs="Symbol"/>
+    </w:rPr>
+  </w:style>
+  <w:style w:type="character" w:styleId="ListLabel109">
+    <w:name w:val="ListLabel 109"/>
+    <w:qFormat/>
+    <w:rPr>
+      <w:rFonts w:cs="Courier New"/>
+    </w:rPr>
+  </w:style>
+  <w:style w:type="character" w:styleId="ListLabel110">
+    <w:name w:val="ListLabel 110"/>
+    <w:qFormat/>
+    <w:rPr>
+      <w:rFonts w:cs="Wingdings"/>
+    </w:rPr>
+  </w:style>
+  <w:style w:type="character" w:styleId="ListLabel111">
+    <w:name w:val="ListLabel 111"/>
+    <w:qFormat/>
+    <w:rPr>
+      <w:rFonts w:cs="Symbol"/>
+    </w:rPr>
+  </w:style>
+  <w:style w:type="character" w:styleId="ListLabel112">
+    <w:name w:val="ListLabel 112"/>
+    <w:qFormat/>
+    <w:rPr>
+      <w:rFonts w:cs="Symbol"/>
+    </w:rPr>
+  </w:style>
+  <w:style w:type="character" w:styleId="ListLabel113">
+    <w:name w:val="ListLabel 113"/>
+    <w:qFormat/>
+    <w:rPr>
+      <w:rFonts w:cs="Symbol"/>
+    </w:rPr>
+  </w:style>
+  <w:style w:type="character" w:styleId="ListLabel114">
+    <w:name w:val="ListLabel 114"/>
+    <w:qFormat/>
+    <w:rPr>
+      <w:rFonts w:cs="OpenSymbol"/>
+      <w:sz w:val="16"/>
+    </w:rPr>
+  </w:style>
+  <w:style w:type="character" w:styleId="ListLabel115">
+    <w:name w:val="ListLabel 115"/>
+    <w:qFormat/>
+    <w:rPr>
+      <w:rFonts w:cs="OpenSymbol"/>
+      <w:sz w:val="16"/>
+    </w:rPr>
+  </w:style>
+  <w:style w:type="character" w:styleId="ListLabel116">
+    <w:name w:val="ListLabel 116"/>
+    <w:qFormat/>
+    <w:rPr>
+      <w:rFonts w:cs="Symbol"/>
+    </w:rPr>
+  </w:style>
+  <w:style w:type="character" w:styleId="ListLabel117">
+    <w:name w:val="ListLabel 117"/>
+    <w:qFormat/>
+    <w:rPr>
+      <w:rFonts w:cs="Symbol"/>
+    </w:rPr>
+  </w:style>
+  <w:style w:type="character" w:styleId="ListLabel118">
+    <w:name w:val="ListLabel 118"/>
+    <w:qFormat/>
+    <w:rPr>
+      <w:rFonts w:cs="Symbol"/>
+    </w:rPr>
+  </w:style>
+  <w:style w:type="character" w:styleId="ListLabel119">
+    <w:name w:val="ListLabel 119"/>
+    <w:qFormat/>
+    <w:rPr>
+      <w:rFonts w:cs="Wingdings"/>
+    </w:rPr>
+  </w:style>
+  <w:style w:type="character" w:styleId="ListLabel120">
+    <w:name w:val="ListLabel 120"/>
+    <w:qFormat/>
+    <w:rPr>
+      <w:rFonts w:cs="Wingdings"/>
+    </w:rPr>
+  </w:style>
+  <w:style w:type="character" w:styleId="ListLabel121">
+    <w:name w:val="ListLabel 121"/>
+    <w:qFormat/>
+    <w:rPr>
+      <w:rFonts w:cs="Symbol"/>
+    </w:rPr>
+  </w:style>
+  <w:style w:type="character" w:styleId="ListLabel122">
+    <w:name w:val="ListLabel 122"/>
+    <w:qFormat/>
+    <w:rPr>
+      <w:rFonts w:cs="Courier New"/>
+    </w:rPr>
+  </w:style>
+  <w:style w:type="character" w:styleId="ListLabel123">
+    <w:name w:val="ListLabel 123"/>
+    <w:qFormat/>
+    <w:rPr>
+      <w:rFonts w:cs="Wingdings"/>
+    </w:rPr>
+  </w:style>
+  <w:style w:type="character" w:styleId="ListLabel124">
+    <w:name w:val="ListLabel 124"/>
+    <w:qFormat/>
+    <w:rPr>
+      <w:rFonts w:cs="Symbol"/>
+    </w:rPr>
+  </w:style>
+  <w:style w:type="character" w:styleId="ListLabel125">
+    <w:name w:val="ListLabel 125"/>
+    <w:qFormat/>
+    <w:rPr>
+      <w:rFonts w:cs="Courier New"/>
+    </w:rPr>
+  </w:style>
+  <w:style w:type="character" w:styleId="ListLabel126">
+    <w:name w:val="ListLabel 126"/>
+    <w:qFormat/>
+    <w:rPr>
+      <w:rFonts w:cs="Wingdings"/>
+    </w:rPr>
+  </w:style>
+  <w:style w:type="character" w:styleId="ListLabel127">
+    <w:name w:val="ListLabel 127"/>
+    <w:qFormat/>
+    <w:rPr>
+      <w:rFonts w:ascii="Arial" w:hAnsi="Arial" w:cs="Symbol"/>
+      <w:sz w:val="20"/>
+    </w:rPr>
+  </w:style>
+  <w:style w:type="character" w:styleId="ListLabel128">
+    <w:name w:val="ListLabel 128"/>
+    <w:qFormat/>
+    <w:rPr>
+      <w:rFonts w:cs="Courier New"/>
+    </w:rPr>
+  </w:style>
+  <w:style w:type="character" w:styleId="ListLabel129">
+    <w:name w:val="ListLabel 129"/>
+    <w:qFormat/>
+    <w:rPr>
+      <w:rFonts w:cs="Wingdings"/>
+    </w:rPr>
+  </w:style>
+  <w:style w:type="character" w:styleId="ListLabel130">
+    <w:name w:val="ListLabel 130"/>
+    <w:qFormat/>
+    <w:rPr>
+      <w:rFonts w:cs="Symbol"/>
+    </w:rPr>
+  </w:style>
+  <w:style w:type="character" w:styleId="ListLabel131">
+    <w:name w:val="ListLabel 131"/>
+    <w:qFormat/>
+    <w:rPr>
+      <w:rFonts w:cs="Courier New"/>
+    </w:rPr>
+  </w:style>
+  <w:style w:type="character" w:styleId="ListLabel132">
+    <w:name w:val="ListLabel 132"/>
+    <w:qFormat/>
+    <w:rPr>
+      <w:rFonts w:cs="Wingdings"/>
+    </w:rPr>
+  </w:style>
+  <w:style w:type="character" w:styleId="ListLabel133">
+    <w:name w:val="ListLabel 133"/>
+    <w:qFormat/>
+    <w:rPr>
+      <w:rFonts w:cs="Symbol"/>
+    </w:rPr>
+  </w:style>
+  <w:style w:type="character" w:styleId="ListLabel134">
+    <w:name w:val="ListLabel 134"/>
+    <w:qFormat/>
+    <w:rPr>
+      <w:rFonts w:cs="Courier New"/>
+    </w:rPr>
+  </w:style>
+  <w:style w:type="character" w:styleId="ListLabel135">
+    <w:name w:val="ListLabel 135"/>
+    <w:qFormat/>
+    <w:rPr>
+      <w:rFonts w:cs="Wingdings"/>
+    </w:rPr>
+  </w:style>
+  <w:style w:type="character" w:styleId="ListLabel136">
+    <w:name w:val="ListLabel 136"/>
+    <w:qFormat/>
+    <w:rPr>
+      <w:rFonts w:cs="Symbol"/>
+      <w:b/>
+    </w:rPr>
+  </w:style>
+  <w:style w:type="character" w:styleId="ListLabel137">
+    <w:name w:val="ListLabel 137"/>
+    <w:qFormat/>
+    <w:rPr>
+      <w:rFonts w:cs="Courier New"/>
+    </w:rPr>
+  </w:style>
+  <w:style w:type="character" w:styleId="ListLabel138">
+    <w:name w:val="ListLabel 138"/>
+    <w:qFormat/>
+    <w:rPr>
+      <w:rFonts w:cs="Wingdings"/>
+    </w:rPr>
+  </w:style>
+  <w:style w:type="character" w:styleId="ListLabel139">
+    <w:name w:val="ListLabel 139"/>
+    <w:qFormat/>
+    <w:rPr>
+      <w:rFonts w:cs="Symbol"/>
+    </w:rPr>
+  </w:style>
+  <w:style w:type="character" w:styleId="ListLabel140">
+    <w:name w:val="ListLabel 140"/>
+    <w:qFormat/>
+    <w:rPr>
+      <w:rFonts w:cs="Courier New"/>
+    </w:rPr>
+  </w:style>
+  <w:style w:type="character" w:styleId="ListLabel141">
+    <w:name w:val="ListLabel 141"/>
+    <w:qFormat/>
+    <w:rPr>
+      <w:rFonts w:cs="Wingdings"/>
+    </w:rPr>
+  </w:style>
+  <w:style w:type="character" w:styleId="ListLabel142">
+    <w:name w:val="ListLabel 142"/>
+    <w:qFormat/>
+    <w:rPr>
+      <w:rFonts w:cs="Symbol"/>
+    </w:rPr>
+  </w:style>
+  <w:style w:type="character" w:styleId="ListLabel143">
+    <w:name w:val="ListLabel 143"/>
+    <w:qFormat/>
+    <w:rPr>
+      <w:rFonts w:cs="Courier New"/>
+    </w:rPr>
+  </w:style>
+  <w:style w:type="character" w:styleId="ListLabel144">
+    <w:name w:val="ListLabel 144"/>
+    <w:qFormat/>
+    <w:rPr>
+      <w:rFonts w:cs="Wingdings"/>
+    </w:rPr>
+  </w:style>
+  <w:style w:type="character" w:styleId="ListLabel145">
+    <w:name w:val="ListLabel 145"/>
+    <w:qFormat/>
+    <w:rPr>
+      <w:rFonts w:cs="Wingdings"/>
+    </w:rPr>
+  </w:style>
+  <w:style w:type="character" w:styleId="ListLabel146">
+    <w:name w:val="ListLabel 146"/>
+    <w:qFormat/>
+    <w:rPr>
+      <w:rFonts w:cs="Courier New"/>
+    </w:rPr>
+  </w:style>
+  <w:style w:type="character" w:styleId="ListLabel147">
+    <w:name w:val="ListLabel 147"/>
+    <w:qFormat/>
+    <w:rPr>
+      <w:rFonts w:cs="Wingdings"/>
+    </w:rPr>
+  </w:style>
+  <w:style w:type="character" w:styleId="ListLabel148">
+    <w:name w:val="ListLabel 148"/>
+    <w:qFormat/>
+    <w:rPr>
+      <w:rFonts w:cs="Symbol"/>
+    </w:rPr>
+  </w:style>
+  <w:style w:type="character" w:styleId="ListLabel149">
+    <w:name w:val="ListLabel 149"/>
+    <w:qFormat/>
+    <w:rPr>
+      <w:rFonts w:cs="Courier New"/>
+    </w:rPr>
+  </w:style>
+  <w:style w:type="character" w:styleId="ListLabel150">
+    <w:name w:val="ListLabel 150"/>
+    <w:qFormat/>
+    <w:rPr>
+      <w:rFonts w:cs="Wingdings"/>
+    </w:rPr>
+  </w:style>
+  <w:style w:type="character" w:styleId="ListLabel151">
+    <w:name w:val="ListLabel 151"/>
+    <w:qFormat/>
+    <w:rPr>
+      <w:rFonts w:cs="Symbol"/>
+    </w:rPr>
+  </w:style>
+  <w:style w:type="character" w:styleId="ListLabel152">
+    <w:name w:val="ListLabel 152"/>
+    <w:qFormat/>
+    <w:rPr>
+      <w:rFonts w:cs="Courier New"/>
+    </w:rPr>
+  </w:style>
+  <w:style w:type="character" w:styleId="ListLabel153">
+    <w:name w:val="ListLabel 153"/>
+    <w:qFormat/>
+    <w:rPr>
+      <w:rFonts w:cs="Wingdings"/>
+    </w:rPr>
+  </w:style>
+  <w:style w:type="character" w:styleId="ListLabel154">
+    <w:name w:val="ListLabel 154"/>
+    <w:qFormat/>
+    <w:rPr>
+      <w:rFonts w:cs="Times New Roman"/>
+    </w:rPr>
+  </w:style>
+  <w:style w:type="character" w:styleId="ListLabel155">
+    <w:name w:val="ListLabel 155"/>
+    <w:qFormat/>
+    <w:rPr>
+      <w:rFonts w:cs="Courier New"/>
+    </w:rPr>
+  </w:style>
+  <w:style w:type="character" w:styleId="ListLabel156">
+    <w:name w:val="ListLabel 156"/>
+    <w:qFormat/>
+    <w:rPr>
+      <w:rFonts w:cs="Wingdings"/>
+    </w:rPr>
+  </w:style>
+  <w:style w:type="character" w:styleId="ListLabel157">
+    <w:name w:val="ListLabel 157"/>
+    <w:qFormat/>
+    <w:rPr>
+      <w:rFonts w:cs="Symbol"/>
+    </w:rPr>
+  </w:style>
+  <w:style w:type="character" w:styleId="ListLabel158">
+    <w:name w:val="ListLabel 158"/>
+    <w:qFormat/>
+    <w:rPr>
+      <w:rFonts w:cs="Courier New"/>
+    </w:rPr>
+  </w:style>
+  <w:style w:type="character" w:styleId="ListLabel159">
+    <w:name w:val="ListLabel 159"/>
+    <w:qFormat/>
+    <w:rPr>
+      <w:rFonts w:cs="Wingdings"/>
+    </w:rPr>
+  </w:style>
+  <w:style w:type="character" w:styleId="ListLabel160">
+    <w:name w:val="ListLabel 160"/>
+    <w:qFormat/>
+    <w:rPr>
+      <w:rFonts w:cs="Symbol"/>
+    </w:rPr>
+  </w:style>
+  <w:style w:type="character" w:styleId="ListLabel161">
+    <w:name w:val="ListLabel 161"/>
+    <w:qFormat/>
+    <w:rPr>
+      <w:rFonts w:cs="Courier New"/>
+    </w:rPr>
+  </w:style>
+  <w:style w:type="character" w:styleId="ListLabel162">
+    <w:name w:val="ListLabel 162"/>
+    <w:qFormat/>
+    <w:rPr>
+      <w:rFonts w:cs="Wingdings"/>
+    </w:rPr>
+  </w:style>
+  <w:style w:type="character" w:styleId="ListLabel163">
+    <w:name w:val="ListLabel 163"/>
+    <w:qFormat/>
+    <w:rPr>
+      <w:rFonts w:cs="Symbol"/>
+      <w:b/>
+    </w:rPr>
+  </w:style>
+  <w:style w:type="character" w:styleId="ListLabel164">
+    <w:name w:val="ListLabel 164"/>
+    <w:qFormat/>
+    <w:rPr>
+      <w:rFonts w:cs="Courier New"/>
+    </w:rPr>
+  </w:style>
+  <w:style w:type="character" w:styleId="ListLabel165">
+    <w:name w:val="ListLabel 165"/>
+    <w:qFormat/>
+    <w:rPr>
+      <w:rFonts w:cs="Wingdings"/>
+    </w:rPr>
+  </w:style>
+  <w:style w:type="character" w:styleId="ListLabel166">
+    <w:name w:val="ListLabel 166"/>
+    <w:qFormat/>
+    <w:rPr>
+      <w:rFonts w:cs="Symbol"/>
+    </w:rPr>
+  </w:style>
+  <w:style w:type="character" w:styleId="ListLabel167">
+    <w:name w:val="ListLabel 167"/>
+    <w:qFormat/>
+    <w:rPr>
+      <w:rFonts w:cs="Courier New"/>
+    </w:rPr>
+  </w:style>
+  <w:style w:type="character" w:styleId="ListLabel168">
+    <w:name w:val="ListLabel 168"/>
+    <w:qFormat/>
+    <w:rPr>
+      <w:rFonts w:cs="Wingdings"/>
+    </w:rPr>
+  </w:style>
+  <w:style w:type="character" w:styleId="ListLabel169">
+    <w:name w:val="ListLabel 169"/>
+    <w:qFormat/>
+    <w:rPr>
+      <w:rFonts w:cs="Symbol"/>
+    </w:rPr>
+  </w:style>
+  <w:style w:type="character" w:styleId="ListLabel170">
+    <w:name w:val="ListLabel 170"/>
+    <w:qFormat/>
+    <w:rPr>
+      <w:rFonts w:cs="Courier New"/>
+    </w:rPr>
+  </w:style>
+  <w:style w:type="character" w:styleId="ListLabel171">
+    <w:name w:val="ListLabel 171"/>
+    <w:qFormat/>
+    <w:rPr>
+      <w:rFonts w:cs="Wingdings"/>
+    </w:rPr>
+  </w:style>
+  <w:style w:type="character" w:styleId="ListLabel172">
+    <w:name w:val="ListLabel 172"/>
+    <w:qFormat/>
+    <w:rPr>
+      <w:rFonts w:cs="Wingdings"/>
+    </w:rPr>
+  </w:style>
+  <w:style w:type="character" w:styleId="ListLabel173">
+    <w:name w:val="ListLabel 173"/>
+    <w:qFormat/>
+    <w:rPr>
+      <w:rFonts w:cs="Courier New"/>
+    </w:rPr>
+  </w:style>
+  <w:style w:type="character" w:styleId="ListLabel174">
+    <w:name w:val="ListLabel 174"/>
+    <w:qFormat/>
+    <w:rPr>
+      <w:rFonts w:cs="Wingdings"/>
+    </w:rPr>
+  </w:style>
+  <w:style w:type="character" w:styleId="ListLabel175">
+    <w:name w:val="ListLabel 175"/>
+    <w:qFormat/>
+    <w:rPr>
+      <w:rFonts w:cs="Symbol"/>
+    </w:rPr>
+  </w:style>
+  <w:style w:type="character" w:styleId="ListLabel176">
+    <w:name w:val="ListLabel 176"/>
+    <w:qFormat/>
+    <w:rPr>
+      <w:rFonts w:cs="Courier New"/>
+    </w:rPr>
+  </w:style>
+  <w:style w:type="character" w:styleId="ListLabel177">
+    <w:name w:val="ListLabel 177"/>
+    <w:qFormat/>
+    <w:rPr>
+      <w:rFonts w:cs="Wingdings"/>
+    </w:rPr>
+  </w:style>
+  <w:style w:type="character" w:styleId="ListLabel178">
+    <w:name w:val="ListLabel 178"/>
+    <w:qFormat/>
+    <w:rPr>
+      <w:rFonts w:cs="Symbol"/>
+    </w:rPr>
+  </w:style>
+  <w:style w:type="character" w:styleId="ListLabel179">
+    <w:name w:val="ListLabel 179"/>
+    <w:qFormat/>
+    <w:rPr>
+      <w:rFonts w:cs="Courier New"/>
+    </w:rPr>
+  </w:style>
+  <w:style w:type="character" w:styleId="ListLabel180">
+    <w:name w:val="ListLabel 180"/>
+    <w:qFormat/>
+    <w:rPr>
+      <w:rFonts w:cs="Wingdings"/>
+    </w:rPr>
+  </w:style>
+  <w:style w:type="character" w:styleId="ListLabel181">
+    <w:name w:val="ListLabel 181"/>
+    <w:qFormat/>
+    <w:rPr>
+      <w:rFonts w:cs="Wingdings"/>
+      <w:b/>
+    </w:rPr>
+  </w:style>
+  <w:style w:type="character" w:styleId="ListLabel182">
+    <w:name w:val="ListLabel 182"/>
+    <w:qFormat/>
+    <w:rPr>
+      <w:rFonts w:cs="Courier New"/>
+    </w:rPr>
+  </w:style>
+  <w:style w:type="character" w:styleId="ListLabel183">
+    <w:name w:val="ListLabel 183"/>
+    <w:qFormat/>
+    <w:rPr>
+      <w:rFonts w:cs="Wingdings"/>
+    </w:rPr>
+  </w:style>
+  <w:style w:type="character" w:styleId="ListLabel184">
+    <w:name w:val="ListLabel 184"/>
+    <w:qFormat/>
+    <w:rPr>
+      <w:rFonts w:cs="Symbol"/>
+    </w:rPr>
+  </w:style>
+  <w:style w:type="character" w:styleId="ListLabel185">
+    <w:name w:val="ListLabel 185"/>
+    <w:qFormat/>
+    <w:rPr>
+      <w:rFonts w:cs="Courier New"/>
+    </w:rPr>
+  </w:style>
+  <w:style w:type="character" w:styleId="ListLabel186">
+    <w:name w:val="ListLabel 186"/>
+    <w:qFormat/>
+    <w:rPr>
+      <w:rFonts w:cs="Wingdings"/>
+    </w:rPr>
+  </w:style>
+  <w:style w:type="character" w:styleId="ListLabel187">
+    <w:name w:val="ListLabel 187"/>
+    <w:qFormat/>
+    <w:rPr>
+      <w:rFonts w:cs="Symbol"/>
+    </w:rPr>
+  </w:style>
+  <w:style w:type="character" w:styleId="ListLabel188">
+    <w:name w:val="ListLabel 188"/>
+    <w:qFormat/>
+    <w:rPr>
+      <w:rFonts w:cs="Courier New"/>
+    </w:rPr>
+  </w:style>
+  <w:style w:type="character" w:styleId="ListLabel189">
+    <w:name w:val="ListLabel 189"/>
+    <w:qFormat/>
+    <w:rPr>
+      <w:rFonts w:cs="Wingdings"/>
     </w:rPr>
   </w:style>
   <w:style w:type="paragraph" w:styleId="Berschrift">

</xml_diff>